<commit_message>
pdf editing added with edit word document 1
</commit_message>
<xml_diff>
--- a/edited_output.docx
+++ b/edited_output.docx
@@ -22,15 +22,21 @@
       </w:pPr>
       <w:r>
         <w:rPr>
+          <w:rFonts w:ascii="Verdana" w:hAnsi="Verdana" w:eastAsia="Verdana"/>
           <w:b/>
-          <w:sz w:val="21"/>
+          <w:i w:val="0"/>
+          <w:color w:val="000000"/>
+          <w:sz w:val="19"/>
         </w:rPr>
         <w:t xml:space="preserve">NATIONAL PARTNERSHIP FOR QUALITY AFTERSCHOOL LEARNING </w:t>
       </w:r>
       <w:r>
         <w:rPr>
+          <w:rFonts w:ascii="Verdana" w:hAnsi="Verdana" w:eastAsia="Verdana"/>
           <w:b w:val="0"/>
-          <w:sz w:val="22"/>
+          <w:i w:val="0"/>
+          <w:color w:val="000000"/>
+          <w:sz w:val="20"/>
         </w:rPr>
         <w:t>www.sedl.org/afterschool/toolkits</w:t>
       </w:r>
@@ -46,37 +52,47 @@
       </w:pPr>
       <w:r>
         <w:rPr>
+          <w:rFonts w:ascii="Verdana" w:hAnsi="Verdana" w:eastAsia="Verdana"/>
           <w:b/>
-          <w:sz w:val="28"/>
+          <w:i w:val="0"/>
+          <w:color w:val="000000"/>
+          <w:sz w:val="26"/>
         </w:rPr>
         <w:t xml:space="preserve">Tutoring to Enhance Science Skills </w:t>
       </w:r>
       <w:r>
-        <w:rPr/>
         <w:br/>
       </w:r>
       <w:r>
         <w:rPr>
+          <w:rFonts w:ascii="Verdana" w:hAnsi="Verdana" w:eastAsia="Verdana"/>
           <w:b w:val="0"/>
-          <w:sz w:val="26"/>
+          <w:i w:val="0"/>
+          <w:color w:val="000000"/>
+          <w:sz w:val="24"/>
         </w:rPr>
         <w:t>Tutoring Two:</w:t>
       </w:r>
       <w:r>
         <w:rPr>
+          <w:rFonts w:ascii="Verdana" w:hAnsi="Verdana" w:eastAsia="Verdana"/>
           <w:b w:val="0"/>
-          <w:sz w:val="26"/>
+          <w:i w:val="0"/>
+          <w:color w:val="000000"/>
+          <w:sz w:val="24"/>
         </w:rPr>
         <w:t xml:space="preserve">Learning to Make Data Tables </w:t>
       </w:r>
       <w:r>
-        <w:rPr/>
         <w:br/>
       </w:r>
       <w:r>
         <w:rPr>
+          <w:rFonts w:ascii="Times" w:hAnsi="Times" w:eastAsia="Times"/>
           <w:b w:val="0"/>
-          <w:sz w:val="24"/>
+          <w:i w:val="0"/>
+          <w:color w:val="000000"/>
+          <w:sz w:val="22"/>
         </w:rPr>
         <w:t>. . . . . . . . . . . . . . . . . . . . . . . . . . . . . . . . . . . . . . . . . . . . . . . . . . . . . . . . . . . . . . . . . . . . . . . . . . . . . . . . . . . . . . . . . . . . . .</w:t>
       </w:r>
@@ -92,8 +108,11 @@
       </w:pPr>
       <w:r>
         <w:rPr>
+          <w:rFonts w:ascii="Verdana" w:hAnsi="Verdana" w:eastAsia="Verdana"/>
           <w:b/>
-          <w:sz w:val="22"/>
+          <w:i w:val="0"/>
+          <w:color w:val="000000"/>
+          <w:sz w:val="20"/>
         </w:rPr>
         <w:t>Sample Data for Data Tables</w:t>
       </w:r>
@@ -109,15 +128,21 @@
       </w:pPr>
       <w:r>
         <w:rPr>
+          <w:rFonts w:ascii="Verdana" w:hAnsi="Verdana" w:eastAsia="Verdana"/>
           <w:b w:val="0"/>
-          <w:sz w:val="22"/>
+          <w:i w:val="0"/>
+          <w:color w:val="000000"/>
+          <w:sz w:val="20"/>
         </w:rPr>
         <w:t xml:space="preserve">Use these data to create data tables following the Guidelines for Making a Data Table and </w:t>
       </w:r>
       <w:r>
         <w:rPr>
+          <w:rFonts w:ascii="Verdana" w:hAnsi="Verdana" w:eastAsia="Verdana"/>
           <w:b w:val="0"/>
-          <w:sz w:val="22"/>
+          <w:i w:val="0"/>
+          <w:color w:val="000000"/>
+          <w:sz w:val="20"/>
         </w:rPr>
         <w:t>Checklist for a Data Table.</w:t>
       </w:r>
@@ -133,33 +158,44 @@
       </w:pPr>
       <w:r>
         <w:rPr>
+          <w:rFonts w:ascii="Verdana" w:hAnsi="Verdana" w:eastAsia="Verdana"/>
           <w:b/>
-          <w:sz w:val="22"/>
+          <w:i w:val="0"/>
+          <w:color w:val="000000"/>
+          <w:sz w:val="20"/>
         </w:rPr>
         <w:t xml:space="preserve">Example 1: Pet Survey (GR 2–3) </w:t>
       </w:r>
       <w:r>
-        <w:rPr/>
         <w:br/>
       </w:r>
       <w:r>
         <w:rPr>
+          <w:rFonts w:ascii="Verdana" w:hAnsi="Verdana" w:eastAsia="Verdana"/>
           <w:b w:val="0"/>
-          <w:sz w:val="22"/>
+          <w:i w:val="0"/>
+          <w:color w:val="000000"/>
+          <w:sz w:val="20"/>
         </w:rPr>
         <w:t xml:space="preserve">Ms. Hubert’s afterschool students took a survey of the 600 students at Morales Elementary </w:t>
       </w:r>
       <w:r>
         <w:rPr>
+          <w:rFonts w:ascii="Verdana" w:hAnsi="Verdana" w:eastAsia="Verdana"/>
           <w:b w:val="0"/>
-          <w:sz w:val="22"/>
+          <w:i w:val="0"/>
+          <w:color w:val="000000"/>
+          <w:sz w:val="20"/>
         </w:rPr>
         <w:t xml:space="preserve">School. Students were asked to select their favorite pet from a list of eight animals. Here </w:t>
       </w:r>
       <w:r>
         <w:rPr>
+          <w:rFonts w:ascii="Verdana" w:hAnsi="Verdana" w:eastAsia="Verdana"/>
           <w:b w:val="0"/>
-          <w:sz w:val="22"/>
+          <w:i w:val="0"/>
+          <w:color w:val="000000"/>
+          <w:sz w:val="20"/>
         </w:rPr>
         <w:t xml:space="preserve">are the results. </w:t>
       </w:r>
@@ -175,15 +211,21 @@
       </w:pPr>
       <w:r>
         <w:rPr>
+          <w:rFonts w:ascii="Verdana" w:hAnsi="Verdana" w:eastAsia="Verdana"/>
           <w:b w:val="0"/>
-          <w:sz w:val="22"/>
+          <w:i w:val="0"/>
+          <w:color w:val="000000"/>
+          <w:sz w:val="20"/>
         </w:rPr>
         <w:t xml:space="preserve">Lizard 25, Dog 250, Cat 115, Bird 50, Guinea pig 30, Hamster 45, Fish 75, </w:t>
       </w:r>
       <w:r>
         <w:rPr>
+          <w:rFonts w:ascii="Verdana" w:hAnsi="Verdana" w:eastAsia="Verdana"/>
           <w:b w:val="0"/>
-          <w:sz w:val="22"/>
+          <w:i w:val="0"/>
+          <w:color w:val="000000"/>
+          <w:sz w:val="20"/>
         </w:rPr>
         <w:t xml:space="preserve">Ferret 10 </w:t>
       </w:r>
@@ -199,47 +241,64 @@
       </w:pPr>
       <w:r>
         <w:rPr>
+          <w:rFonts w:ascii="Verdana" w:hAnsi="Verdana" w:eastAsia="Verdana"/>
           <w:b/>
-          <w:sz w:val="22"/>
+          <w:i w:val="0"/>
+          <w:color w:val="000000"/>
+          <w:sz w:val="20"/>
         </w:rPr>
         <w:t xml:space="preserve">Example 2: Electromagnets—Increasing Coils (GR 3–5) </w:t>
       </w:r>
       <w:r>
-        <w:rPr/>
         <w:br/>
       </w:r>
       <w:r>
         <w:rPr>
-          <w:b w:val="0"/>
+          <w:rFonts w:ascii="Verdana" w:hAnsi="Verdana" w:eastAsia="Verdana"/>
+          <w:b/>
+          <w:i w:val="0"/>
+          <w:color w:val="000000"/>
           <w:sz w:val="22"/>
         </w:rPr>
-        <w:t xml:space="preserve">The following data were collected using an electromagnet with a 1.5 volt battery, a switch, </w:t>
+        <w:t xml:space="preserve">The YASH YASH YASH YASH YASH YASH YASH YASH YASH YASH YASH YASH YASH YASH YASH YASH YASH YASH YASH YASH YASH YASH YASH YASH YASH YASH YASH YASH YASH YASH YASH YASH YASH YASH YASH YASH YASH YASH YASH YASH YASH YASH YASH YASH YASH YASH YASH YASH using an electromagnet with a 1.5 volt battery, a switch, </w:t>
       </w:r>
       <w:r>
         <w:rPr>
+          <w:rFonts w:ascii="Verdana" w:hAnsi="Verdana" w:eastAsia="Verdana"/>
           <w:b w:val="0"/>
-          <w:sz w:val="22"/>
+          <w:i w:val="0"/>
+          <w:color w:val="000000"/>
+          <w:sz w:val="20"/>
         </w:rPr>
         <w:t xml:space="preserve">a piece of #20 insulated wire, and a nail. Three trials were run. </w:t>
       </w:r>
       <w:r>
         <w:rPr>
+          <w:rFonts w:ascii="Verdana" w:hAnsi="Verdana" w:eastAsia="Verdana"/>
           <w:b w:val="0"/>
-          <w:sz w:val="22"/>
+          <w:i/>
+          <w:color w:val="FF0000"/>
+          <w:sz w:val="20"/>
         </w:rPr>
         <w:t xml:space="preserve">Safety precautions in </w:t>
       </w:r>
       <w:r>
         <w:rPr>
+          <w:rFonts w:ascii="Verdana" w:hAnsi="Verdana" w:eastAsia="Verdana"/>
           <w:b w:val="0"/>
-          <w:sz w:val="22"/>
+          <w:i/>
+          <w:color w:val="FF0000"/>
+          <w:sz w:val="20"/>
         </w:rPr>
         <w:t xml:space="preserve">repeating this experiment include using safety goggles or safety spectacles and avoiding </w:t>
       </w:r>
       <w:r>
         <w:rPr>
+          <w:rFonts w:ascii="Verdana" w:hAnsi="Verdana" w:eastAsia="Verdana"/>
           <w:b w:val="0"/>
-          <w:sz w:val="22"/>
+          <w:i/>
+          <w:color w:val="FF0000"/>
+          <w:sz w:val="20"/>
         </w:rPr>
         <w:t xml:space="preserve">short circuits. </w:t>
       </w:r>
@@ -249,11 +308,12 @@
         <w:tblW w:type="auto" w:w="0"/>
         <w:tblLayout w:type="fixed"/>
         <w:tblLook w:firstColumn="1" w:firstRow="1" w:lastColumn="0" w:lastRow="0" w:noHBand="0" w:noVBand="1" w:val="04A0"/>
+        <w:jc w:val="center"/>
         <w:tblInd w:w="1050.0" w:type="dxa"/>
       </w:tblPr>
       <w:tblGrid>
-        <w:gridCol w:w="5072"/>
-        <w:gridCol w:w="5072"/>
+        <w:gridCol w:w="4781"/>
+        <w:gridCol w:w="6375"/>
       </w:tblGrid>
       <w:tr>
         <w:trPr>
@@ -272,25 +332,16 @@
               <w:start w:w="0" w:type="dxa"/>
               <w:end w:w="0" w:type="dxa"/>
             </w:tcMar>
+            <w:tcW w:w="3036085" w:type="dxa"/>
+            <w:vAlign w:val="bottom"/>
           </w:tcPr>
           <w:p>
             <w:pPr>
-              <w:autoSpaceDN w:val="0"/>
-              <w:autoSpaceDE w:val="0"/>
-              <w:widowControl/>
-              <w:spacing w:line="240" w:lineRule="auto" w:before="60" w:after="0"/>
-              <w:ind w:left="0" w:right="0" w:firstLine="0"/>
+              <w:ind w:right="200"/>
               <w:jc w:val="center"/>
             </w:pPr>
             <w:r>
-              <w:rPr>
-                <w:rFonts w:ascii="Verdana" w:hAnsi="Verdana" w:eastAsia="Verdana"/>
-                <w:b/>
-                <w:i w:val="0"/>
-                <w:color w:val="000000"/>
-                <w:sz w:val="20"/>
-              </w:rPr>
-              <w:t xml:space="preserve">Number of Coils </w:t>
+              <w:t>Number of Coils</w:t>
             </w:r>
           </w:p>
         </w:tc>
@@ -307,24 +358,15 @@
               <w:start w:w="0" w:type="dxa"/>
               <w:end w:w="0" w:type="dxa"/>
             </w:tcMar>
+            <w:tcW w:w="4048114" w:type="dxa"/>
+            <w:vAlign w:val="bottom"/>
           </w:tcPr>
           <w:p>
             <w:pPr>
-              <w:autoSpaceDN w:val="0"/>
-              <w:autoSpaceDE w:val="0"/>
-              <w:widowControl/>
-              <w:spacing w:line="240" w:lineRule="auto" w:before="60" w:after="0"/>
-              <w:ind w:left="0" w:right="0" w:firstLine="0"/>
+              <w:ind w:right="200"/>
               <w:jc w:val="center"/>
             </w:pPr>
             <w:r>
-              <w:rPr>
-                <w:rFonts w:ascii="Verdana" w:hAnsi="Verdana" w:eastAsia="Verdana"/>
-                <w:b/>
-                <w:i w:val="0"/>
-                <w:color w:val="000000"/>
-                <w:sz w:val="20"/>
-              </w:rPr>
               <w:t>Number of Paperclips</w:t>
             </w:r>
           </w:p>
@@ -347,25 +389,16 @@
               <w:start w:w="0" w:type="dxa"/>
               <w:end w:w="0" w:type="dxa"/>
             </w:tcMar>
+            <w:tcW w:w="3036085" w:type="dxa"/>
+            <w:vAlign w:val="bottom"/>
           </w:tcPr>
           <w:p>
             <w:pPr>
-              <w:autoSpaceDN w:val="0"/>
-              <w:autoSpaceDE w:val="0"/>
-              <w:widowControl/>
-              <w:spacing w:line="240" w:lineRule="auto" w:before="64" w:after="0"/>
-              <w:ind w:left="0" w:right="1390" w:firstLine="0"/>
-              <w:jc w:val="right"/>
+              <w:ind w:right="200"/>
+              <w:jc w:val="center"/>
             </w:pPr>
             <w:r>
-              <w:rPr>
-                <w:rFonts w:ascii="Verdana" w:hAnsi="Verdana" w:eastAsia="Verdana"/>
-                <w:b w:val="0"/>
-                <w:i w:val="0"/>
-                <w:color w:val="000000"/>
-                <w:sz w:val="20"/>
-              </w:rPr>
-              <w:t>5</w:t>
+              <w:t xml:space="preserve">5         </w:t>
             </w:r>
           </w:p>
         </w:tc>
@@ -382,25 +415,16 @@
               <w:start w:w="0" w:type="dxa"/>
               <w:end w:w="0" w:type="dxa"/>
             </w:tcMar>
+            <w:tcW w:w="4048114" w:type="dxa"/>
+            <w:vAlign w:val="bottom"/>
           </w:tcPr>
           <w:p>
             <w:pPr>
-              <w:autoSpaceDN w:val="0"/>
-              <w:autoSpaceDE w:val="0"/>
-              <w:widowControl/>
-              <w:spacing w:line="240" w:lineRule="auto" w:before="64" w:after="0"/>
-              <w:ind w:left="0" w:right="1390" w:firstLine="0"/>
-              <w:jc w:val="right"/>
+              <w:ind w:right="200"/>
+              <w:jc w:val="center"/>
             </w:pPr>
             <w:r>
-              <w:rPr>
-                <w:rFonts w:ascii="Verdana" w:hAnsi="Verdana" w:eastAsia="Verdana"/>
-                <w:b w:val="0"/>
-                <w:i w:val="0"/>
-                <w:color w:val="000000"/>
-                <w:sz w:val="20"/>
-              </w:rPr>
-              <w:t>3, 5, 4</w:t>
+              <w:t xml:space="preserve">3, 5, 4   </w:t>
             </w:r>
           </w:p>
         </w:tc>
@@ -422,25 +446,16 @@
               <w:start w:w="0" w:type="dxa"/>
               <w:end w:w="0" w:type="dxa"/>
             </w:tcMar>
+            <w:tcW w:w="3036085" w:type="dxa"/>
+            <w:vAlign w:val="bottom"/>
           </w:tcPr>
           <w:p>
             <w:pPr>
-              <w:autoSpaceDN w:val="0"/>
-              <w:autoSpaceDE w:val="0"/>
-              <w:widowControl/>
-              <w:spacing w:line="240" w:lineRule="auto" w:before="68" w:after="0"/>
-              <w:ind w:left="570" w:right="0" w:firstLine="0"/>
-              <w:jc w:val="left"/>
+              <w:ind w:right="200"/>
+              <w:jc w:val="center"/>
             </w:pPr>
             <w:r>
-              <w:rPr>
-                <w:rFonts w:ascii="Verdana" w:hAnsi="Verdana" w:eastAsia="Verdana"/>
-                <w:b w:val="0"/>
-                <w:i w:val="0"/>
-                <w:color w:val="000000"/>
-                <w:sz w:val="20"/>
-              </w:rPr>
-              <w:t xml:space="preserve"> 10 </w:t>
+              <w:t xml:space="preserve">10        </w:t>
             </w:r>
           </w:p>
         </w:tc>
@@ -457,25 +472,16 @@
               <w:start w:w="0" w:type="dxa"/>
               <w:end w:w="0" w:type="dxa"/>
             </w:tcMar>
+            <w:tcW w:w="4048114" w:type="dxa"/>
+            <w:vAlign w:val="bottom"/>
           </w:tcPr>
           <w:p>
             <w:pPr>
-              <w:autoSpaceDN w:val="0"/>
-              <w:autoSpaceDE w:val="0"/>
-              <w:widowControl/>
-              <w:spacing w:line="240" w:lineRule="auto" w:before="68" w:after="0"/>
-              <w:ind w:left="0" w:right="1384" w:firstLine="0"/>
-              <w:jc w:val="right"/>
+              <w:ind w:right="200"/>
+              <w:jc w:val="center"/>
             </w:pPr>
             <w:r>
-              <w:rPr>
-                <w:rFonts w:ascii="Verdana" w:hAnsi="Verdana" w:eastAsia="Verdana"/>
-                <w:b w:val="0"/>
-                <w:i w:val="0"/>
-                <w:color w:val="000000"/>
-                <w:sz w:val="20"/>
-              </w:rPr>
-              <w:t xml:space="preserve"> 7, 8, 6</w:t>
+              <w:t xml:space="preserve">7, 8, 6   </w:t>
             </w:r>
           </w:p>
         </w:tc>
@@ -497,25 +503,16 @@
               <w:start w:w="0" w:type="dxa"/>
               <w:end w:w="0" w:type="dxa"/>
             </w:tcMar>
+            <w:tcW w:w="3036085" w:type="dxa"/>
+            <w:vAlign w:val="bottom"/>
           </w:tcPr>
           <w:p>
             <w:pPr>
-              <w:autoSpaceDN w:val="0"/>
-              <w:autoSpaceDE w:val="0"/>
-              <w:widowControl/>
-              <w:spacing w:line="240" w:lineRule="auto" w:before="72" w:after="0"/>
-              <w:ind w:left="570" w:right="0" w:firstLine="0"/>
-              <w:jc w:val="left"/>
+              <w:ind w:right="200"/>
+              <w:jc w:val="center"/>
             </w:pPr>
             <w:r>
-              <w:rPr>
-                <w:rFonts w:ascii="Verdana" w:hAnsi="Verdana" w:eastAsia="Verdana"/>
-                <w:b w:val="0"/>
-                <w:i w:val="0"/>
-                <w:color w:val="000000"/>
-                <w:sz w:val="20"/>
-              </w:rPr>
-              <w:t xml:space="preserve"> 15 </w:t>
+              <w:t xml:space="preserve">15        </w:t>
             </w:r>
           </w:p>
         </w:tc>
@@ -532,24 +529,15 @@
               <w:start w:w="0" w:type="dxa"/>
               <w:end w:w="0" w:type="dxa"/>
             </w:tcMar>
+            <w:tcW w:w="4048114" w:type="dxa"/>
+            <w:vAlign w:val="bottom"/>
           </w:tcPr>
           <w:p>
             <w:pPr>
-              <w:autoSpaceDN w:val="0"/>
-              <w:autoSpaceDE w:val="0"/>
-              <w:widowControl/>
-              <w:spacing w:line="240" w:lineRule="auto" w:before="72" w:after="0"/>
-              <w:ind w:left="0" w:right="0" w:firstLine="0"/>
+              <w:ind w:right="200"/>
               <w:jc w:val="center"/>
             </w:pPr>
             <w:r>
-              <w:rPr>
-                <w:rFonts w:ascii="Verdana" w:hAnsi="Verdana" w:eastAsia="Verdana"/>
-                <w:b w:val="0"/>
-                <w:i w:val="0"/>
-                <w:color w:val="000000"/>
-                <w:sz w:val="20"/>
-              </w:rPr>
               <w:t>11, 10, 12</w:t>
             </w:r>
           </w:p>
@@ -572,25 +560,16 @@
               <w:start w:w="0" w:type="dxa"/>
               <w:end w:w="0" w:type="dxa"/>
             </w:tcMar>
+            <w:tcW w:w="3036085" w:type="dxa"/>
+            <w:vAlign w:val="bottom"/>
           </w:tcPr>
           <w:p>
             <w:pPr>
-              <w:autoSpaceDN w:val="0"/>
-              <w:autoSpaceDE w:val="0"/>
-              <w:widowControl/>
-              <w:spacing w:line="240" w:lineRule="auto" w:before="76" w:after="0"/>
-              <w:ind w:left="570" w:right="0" w:firstLine="0"/>
-              <w:jc w:val="left"/>
+              <w:ind w:right="200"/>
+              <w:jc w:val="center"/>
             </w:pPr>
             <w:r>
-              <w:rPr>
-                <w:rFonts w:ascii="Verdana" w:hAnsi="Verdana" w:eastAsia="Verdana"/>
-                <w:b w:val="0"/>
-                <w:i w:val="0"/>
-                <w:color w:val="000000"/>
-                <w:sz w:val="20"/>
-              </w:rPr>
-              <w:t xml:space="preserve"> 20 </w:t>
+              <w:t xml:space="preserve">20        </w:t>
             </w:r>
           </w:p>
         </w:tc>
@@ -607,24 +586,15 @@
               <w:start w:w="0" w:type="dxa"/>
               <w:end w:w="0" w:type="dxa"/>
             </w:tcMar>
+            <w:tcW w:w="4048114" w:type="dxa"/>
+            <w:vAlign w:val="bottom"/>
           </w:tcPr>
           <w:p>
             <w:pPr>
-              <w:autoSpaceDN w:val="0"/>
-              <w:autoSpaceDE w:val="0"/>
-              <w:widowControl/>
-              <w:spacing w:line="240" w:lineRule="auto" w:before="76" w:after="0"/>
-              <w:ind w:left="0" w:right="0" w:firstLine="0"/>
+              <w:ind w:right="200"/>
               <w:jc w:val="center"/>
             </w:pPr>
             <w:r>
-              <w:rPr>
-                <w:rFonts w:ascii="Verdana" w:hAnsi="Verdana" w:eastAsia="Verdana"/>
-                <w:b w:val="0"/>
-                <w:i w:val="0"/>
-                <w:color w:val="000000"/>
-                <w:sz w:val="20"/>
-              </w:rPr>
               <w:t>15, 13, 14</w:t>
             </w:r>
           </w:p>
@@ -642,47 +612,64 @@
       </w:pPr>
       <w:r>
         <w:rPr>
+          <w:rFonts w:ascii="Verdana" w:hAnsi="Verdana" w:eastAsia="Verdana"/>
           <w:b/>
-          <w:sz w:val="22"/>
+          <w:i w:val="0"/>
+          <w:color w:val="000000"/>
+          <w:sz w:val="20"/>
         </w:rPr>
         <w:t xml:space="preserve">Example 3: pH of Substances (GR 5–10) </w:t>
       </w:r>
       <w:r>
-        <w:rPr/>
         <w:br/>
       </w:r>
       <w:r>
         <w:rPr>
+          <w:rFonts w:ascii="Verdana" w:hAnsi="Verdana" w:eastAsia="Verdana"/>
           <w:b w:val="0"/>
-          <w:sz w:val="22"/>
+          <w:i w:val="0"/>
+          <w:color w:val="000000"/>
+          <w:sz w:val="20"/>
         </w:rPr>
         <w:t xml:space="preserve">The following are pH values of common household substances taken by three different </w:t>
       </w:r>
       <w:r>
         <w:rPr>
+          <w:rFonts w:ascii="Verdana" w:hAnsi="Verdana" w:eastAsia="Verdana"/>
           <w:b w:val="0"/>
-          <w:sz w:val="22"/>
+          <w:i w:val="0"/>
+          <w:color w:val="000000"/>
+          <w:sz w:val="20"/>
         </w:rPr>
         <w:t xml:space="preserve">teams using pH probes. </w:t>
       </w:r>
       <w:r>
         <w:rPr>
+          <w:rFonts w:ascii="Verdana" w:hAnsi="Verdana" w:eastAsia="Verdana"/>
           <w:b w:val="0"/>
-          <w:sz w:val="22"/>
+          <w:i/>
+          <w:color w:val="FF0000"/>
+          <w:sz w:val="20"/>
         </w:rPr>
         <w:t xml:space="preserve">Safety precautions in repeating this experiment include hooded </w:t>
       </w:r>
       <w:r>
         <w:rPr>
+          <w:rFonts w:ascii="Verdana" w:hAnsi="Verdana" w:eastAsia="Verdana"/>
           <w:b w:val="0"/>
-          <w:sz w:val="22"/>
+          <w:i/>
+          <w:color w:val="FF0000"/>
+          <w:sz w:val="20"/>
         </w:rPr>
         <w:t xml:space="preserve">ventilation, chemical-splash safety goggles, gloves, and apron. Do not use bleach, </w:t>
       </w:r>
       <w:r>
         <w:rPr>
+          <w:rFonts w:ascii="Verdana" w:hAnsi="Verdana" w:eastAsia="Verdana"/>
           <w:b w:val="0"/>
-          <w:sz w:val="22"/>
+          <w:i/>
+          <w:color w:val="FF0000"/>
+          <w:sz w:val="20"/>
         </w:rPr>
         <w:t>ammonia, or strong acids with children.</w:t>
       </w:r>
@@ -698,61 +685,84 @@
       </w:pPr>
       <w:r>
         <w:rPr>
+          <w:rFonts w:ascii="Verdana" w:hAnsi="Verdana" w:eastAsia="Verdana"/>
           <w:b w:val="0"/>
-          <w:sz w:val="22"/>
+          <w:i w:val="0"/>
+          <w:color w:val="000000"/>
+          <w:sz w:val="20"/>
         </w:rPr>
         <w:t xml:space="preserve">Lemon juice 2.4, 2.0, 2.2; Baking soda (1 Tbsp) in Water (1 cup) 8.4, 8.3, 8.7; </w:t>
       </w:r>
       <w:r>
         <w:rPr>
+          <w:rFonts w:ascii="Verdana" w:hAnsi="Verdana" w:eastAsia="Verdana"/>
           <w:b w:val="0"/>
-          <w:sz w:val="22"/>
+          <w:i w:val="0"/>
+          <w:color w:val="000000"/>
+          <w:sz w:val="20"/>
         </w:rPr>
         <w:t xml:space="preserve">Orange juice 3.5, 4.0, 3.4; Battery acid 1.0, 0.7, 0.5; Apples 3.0, 3.2, 3.5; </w:t>
       </w:r>
       <w:r>
         <w:rPr>
+          <w:rFonts w:ascii="Verdana" w:hAnsi="Verdana" w:eastAsia="Verdana"/>
           <w:b w:val="0"/>
-          <w:sz w:val="22"/>
+          <w:i w:val="0"/>
+          <w:color w:val="000000"/>
+          <w:sz w:val="20"/>
         </w:rPr>
         <w:t xml:space="preserve">Tomatoes 4.5, 4.2, 4.0; Bottled water 6.7, 7.0, 7.2; Milk of magnesia 10.5, 10.3, </w:t>
       </w:r>
       <w:r>
         <w:rPr>
+          <w:rFonts w:ascii="Verdana" w:hAnsi="Verdana" w:eastAsia="Verdana"/>
           <w:b w:val="0"/>
-          <w:sz w:val="22"/>
+          <w:i w:val="0"/>
+          <w:color w:val="000000"/>
+          <w:sz w:val="20"/>
         </w:rPr>
         <w:t xml:space="preserve">10.6; Liquid hand soap 9.0, 10.0, 9.5; Vinegar 2.2, 2.9, 3.0; Household bleach </w:t>
       </w:r>
       <w:r>
         <w:rPr>
+          <w:rFonts w:ascii="Verdana" w:hAnsi="Verdana" w:eastAsia="Verdana"/>
           <w:b w:val="0"/>
-          <w:sz w:val="22"/>
+          <w:i w:val="0"/>
+          <w:color w:val="000000"/>
+          <w:sz w:val="20"/>
         </w:rPr>
         <w:t xml:space="preserve">12.5, 12.5, 12.7; Milk 6.6, 6.5, 6.4; Household ammonia 11.5, 11.0, 11.5; </w:t>
       </w:r>
       <w:r>
         <w:rPr>
+          <w:rFonts w:ascii="Verdana" w:hAnsi="Verdana" w:eastAsia="Verdana"/>
           <w:b w:val="0"/>
-          <w:sz w:val="22"/>
+          <w:i w:val="0"/>
+          <w:color w:val="000000"/>
+          <w:sz w:val="20"/>
         </w:rPr>
         <w:t xml:space="preserve">Lye 13.0, 13.5, 13.4; and Sodium hydroxide 14.0, 14.0, 13.9; Anti-freeze 10.1, </w:t>
       </w:r>
       <w:r>
         <w:rPr>
+          <w:rFonts w:ascii="Verdana" w:hAnsi="Verdana" w:eastAsia="Verdana"/>
           <w:b w:val="0"/>
-          <w:sz w:val="22"/>
+          <w:i w:val="0"/>
+          <w:color w:val="000000"/>
+          <w:sz w:val="20"/>
         </w:rPr>
         <w:t xml:space="preserve">10.9, 9.7; Windex 9.9. 10.2, 9.5; Liquid detergent 10.5, 10.0, 10.3; and </w:t>
       </w:r>
       <w:r>
-        <w:rPr/>
         <w:br/>
       </w:r>
       <w:r>
         <w:rPr>
+          <w:rFonts w:ascii="Verdana" w:hAnsi="Verdana" w:eastAsia="Verdana"/>
           <w:b w:val="0"/>
-          <w:sz w:val="22"/>
+          <w:i w:val="0"/>
+          <w:color w:val="000000"/>
+          <w:sz w:val="20"/>
         </w:rPr>
         <w:t>Cola 3.0, 2.5, 3.2</w:t>
       </w:r>
@@ -768,29 +778,41 @@
       </w:pPr>
       <w:r>
         <w:rPr>
+          <w:rFonts w:ascii="Verdana" w:hAnsi="Verdana" w:eastAsia="Verdana"/>
           <w:b/>
-          <w:sz w:val="22"/>
+          <w:i/>
+          <w:color w:val="000000"/>
+          <w:sz w:val="20"/>
         </w:rPr>
         <w:t>Teaching tip:</w:t>
       </w:r>
       <w:r>
         <w:rPr>
+          <w:rFonts w:ascii="Verdana" w:hAnsi="Verdana" w:eastAsia="Verdana"/>
           <w:b w:val="0"/>
-          <w:sz w:val="22"/>
+          <w:i/>
+          <w:color w:val="000000"/>
+          <w:sz w:val="20"/>
         </w:rPr>
         <w:t xml:space="preserve"> The pH scale is from 0 to 14. Have students make two data tables, one </w:t>
       </w:r>
       <w:r>
         <w:rPr>
+          <w:rFonts w:ascii="Verdana" w:hAnsi="Verdana" w:eastAsia="Verdana"/>
           <w:b w:val="0"/>
-          <w:sz w:val="22"/>
+          <w:i/>
+          <w:color w:val="000000"/>
+          <w:sz w:val="20"/>
         </w:rPr>
         <w:t xml:space="preserve">with the data as given and one with the pH scale 0 to 14 with the substances’ average </w:t>
       </w:r>
       <w:r>
         <w:rPr>
+          <w:rFonts w:ascii="Verdana" w:hAnsi="Verdana" w:eastAsia="Verdana"/>
           <w:b w:val="0"/>
-          <w:sz w:val="22"/>
+          <w:i/>
+          <w:color w:val="000000"/>
+          <w:sz w:val="20"/>
         </w:rPr>
         <w:t xml:space="preserve">pH in rank order on the scale (Battery acid at the lower end and Sodium hydroxide at </w:t>
       </w:r>
@@ -806,15 +828,21 @@
       </w:pPr>
       <w:r>
         <w:rPr>
+          <w:rFonts w:ascii="Verdana" w:hAnsi="Verdana" w:eastAsia="Verdana"/>
           <w:b w:val="0"/>
-          <w:sz w:val="22"/>
+          <w:i/>
+          <w:color w:val="000000"/>
+          <w:sz w:val="20"/>
         </w:rPr>
         <w:t>the upper end) or create a pH graphic organizer</w:t>
       </w:r>
       <w:r>
         <w:rPr>
+          <w:rFonts w:ascii="Times New Roman" w:hAnsi="Times New Roman" w:eastAsia="Times New Roman"/>
           <w:b w:val="0"/>
-          <w:sz w:val="24"/>
+          <w:i/>
+          <w:color w:val="000000"/>
+          <w:sz w:val="22"/>
         </w:rPr>
         <w:t>.</w:t>
       </w:r>
@@ -830,8 +858,11 @@
       </w:pPr>
       <w:r>
         <w:rPr>
+          <w:rFonts w:ascii="Verdana" w:hAnsi="Verdana" w:eastAsia="Verdana"/>
           <w:b w:val="0"/>
-          <w:sz w:val="22"/>
+          <w:i w:val="0"/>
+          <w:color w:val="000000"/>
+          <w:sz w:val="20"/>
         </w:rPr>
         <w:t>1</w:t>
       </w:r>
@@ -840,7 +871,7 @@
       <w:pPr>
         <w:sectPr>
           <w:pgSz w:w="12240" w:h="15840"/>
-          <w:pgMar w:top="514" w:right="1036" w:bottom="382" w:left="1060" w:header="720" w:footer="720" w:gutter="0"/>
+          <w:pgMar w:top="257" w:right="518" w:bottom="191" w:left="530" w:header="720" w:footer="720" w:gutter="0"/>
           <w:cols/>
           <w:docGrid w:linePitch="360"/>
         </w:sectPr>
@@ -866,79 +897,108 @@
       </w:pPr>
       <w:r>
         <w:rPr>
+          <w:rFonts w:ascii="Verdana" w:hAnsi="Verdana" w:eastAsia="Verdana"/>
           <w:b/>
-          <w:sz w:val="22"/>
+          <w:i w:val="0"/>
+          <w:color w:val="000000"/>
+          <w:sz w:val="20"/>
         </w:rPr>
         <w:t xml:space="preserve">Example 4: Automobile Land Speed Records (GR 5-10) </w:t>
       </w:r>
       <w:r>
-        <w:rPr/>
         <w:br/>
       </w:r>
       <w:r>
         <w:rPr>
+          <w:rFonts w:ascii="Verdana" w:hAnsi="Verdana" w:eastAsia="Verdana"/>
           <w:b w:val="0"/>
-          <w:sz w:val="22"/>
+          <w:i w:val="0"/>
+          <w:color w:val="000000"/>
+          <w:sz w:val="20"/>
         </w:rPr>
         <w:t xml:space="preserve">In the first recorded automobile race in 1898, Count Gaston de Chasseloup-Laubat of </w:t>
       </w:r>
       <w:r>
         <w:rPr>
+          <w:rFonts w:ascii="Verdana" w:hAnsi="Verdana" w:eastAsia="Verdana"/>
           <w:b w:val="0"/>
-          <w:sz w:val="22"/>
+          <w:i w:val="0"/>
+          <w:color w:val="000000"/>
+          <w:sz w:val="20"/>
         </w:rPr>
         <w:t xml:space="preserve">Paris, France, drove 1 kilometer in 57 seconds for an average speed of 39.2 miles per hour </w:t>
       </w:r>
       <w:r>
         <w:rPr>
+          <w:rFonts w:ascii="Verdana" w:hAnsi="Verdana" w:eastAsia="Verdana"/>
           <w:b w:val="0"/>
-          <w:sz w:val="22"/>
+          <w:i w:val="0"/>
+          <w:color w:val="000000"/>
+          <w:sz w:val="20"/>
         </w:rPr>
         <w:t xml:space="preserve">(mph) or 63.1 kilometers per hour (kph). In 1904, Henry Ford drove his Ford Arrow across </w:t>
       </w:r>
       <w:r>
         <w:rPr>
+          <w:rFonts w:ascii="Verdana" w:hAnsi="Verdana" w:eastAsia="Verdana"/>
           <w:b w:val="0"/>
-          <w:sz w:val="22"/>
+          <w:i w:val="0"/>
+          <w:color w:val="000000"/>
+          <w:sz w:val="20"/>
         </w:rPr>
         <w:t xml:space="preserve">frozen Lake St. Clair, MI, at an average speed of 91.4 mph. Now, the North American </w:t>
       </w:r>
       <w:r>
         <w:rPr>
+          <w:rFonts w:ascii="Verdana" w:hAnsi="Verdana" w:eastAsia="Verdana"/>
           <w:b w:val="0"/>
-          <w:sz w:val="22"/>
+          <w:i w:val="0"/>
+          <w:color w:val="000000"/>
+          <w:sz w:val="20"/>
         </w:rPr>
         <w:t xml:space="preserve">Eagle is trying to break a land speed record of 800 mph. The Federation International de </w:t>
       </w:r>
       <w:r>
         <w:rPr>
+          <w:rFonts w:ascii="Verdana" w:hAnsi="Verdana" w:eastAsia="Verdana"/>
           <w:b w:val="0"/>
-          <w:sz w:val="22"/>
+          <w:i w:val="0"/>
+          <w:color w:val="000000"/>
+          <w:sz w:val="20"/>
         </w:rPr>
         <w:t xml:space="preserve">L’Automobile (FIA), the world’s governing body for motor sport and land speed records, </w:t>
       </w:r>
       <w:r>
         <w:rPr>
+          <w:rFonts w:ascii="Verdana" w:hAnsi="Verdana" w:eastAsia="Verdana"/>
           <w:b w:val="0"/>
-          <w:sz w:val="22"/>
+          <w:i w:val="0"/>
+          <w:color w:val="000000"/>
+          <w:sz w:val="20"/>
         </w:rPr>
         <w:t xml:space="preserve">recorded the following land speed records. (Retrieved on February 5, 2006, from </w:t>
       </w:r>
       <w:r>
-        <w:rPr/>
         <w:br/>
       </w:r>
       <w:r>
         <w:rPr>
+          <w:rFonts w:ascii="Verdana" w:hAnsi="Verdana" w:eastAsia="Verdana"/>
           <w:b w:val="0"/>
-          <w:sz w:val="22"/>
+          <w:i w:val="0"/>
+          <w:color w:val="0000FF"/>
+          <w:sz w:val="20"/>
+          <w:u w:val="single"/>
         </w:rPr>
         <w:t>http://www.landspeed.com/lsrinfo.asp</w:t>
       </w:r>
       <w:r>
         <w:rPr>
+          <w:rFonts w:ascii="Verdana" w:hAnsi="Verdana" w:eastAsia="Verdana"/>
           <w:b w:val="0"/>
-          <w:sz w:val="22"/>
+          <w:i w:val="0"/>
+          <w:color w:val="000000"/>
+          <w:sz w:val="20"/>
         </w:rPr>
         <w:t>.)</w:t>
       </w:r>
@@ -948,14 +1008,15 @@
         <w:tblW w:type="auto" w:w="0"/>
         <w:tblLayout w:type="fixed"/>
         <w:tblLook w:firstColumn="1" w:firstRow="1" w:lastColumn="0" w:lastRow="0" w:noHBand="0" w:noVBand="1" w:val="04A0"/>
+        <w:jc w:val="center"/>
         <w:tblInd w:w="350.0" w:type="dxa"/>
       </w:tblPr>
       <w:tblGrid>
-        <w:gridCol w:w="2092"/>
-        <w:gridCol w:w="2092"/>
-        <w:gridCol w:w="2092"/>
-        <w:gridCol w:w="2092"/>
-        <w:gridCol w:w="2092"/>
+        <w:gridCol w:w="1779"/>
+        <w:gridCol w:w="2425"/>
+        <w:gridCol w:w="4204"/>
+        <w:gridCol w:w="1455"/>
+        <w:gridCol w:w="1293"/>
       </w:tblGrid>
       <w:tr>
         <w:trPr>
@@ -975,25 +1036,16 @@
               <w:start w:w="0" w:type="dxa"/>
               <w:end w:w="0" w:type="dxa"/>
             </w:tcMar>
+            <w:tcW w:w="1129365" w:type="dxa"/>
+            <w:vAlign w:val="bottom"/>
           </w:tcPr>
           <w:p>
             <w:pPr>
-              <w:autoSpaceDN w:val="0"/>
-              <w:autoSpaceDE w:val="0"/>
-              <w:widowControl/>
-              <w:spacing w:line="240" w:lineRule="auto" w:before="108" w:after="0"/>
-              <w:ind w:left="220" w:right="0" w:firstLine="0"/>
-              <w:jc w:val="left"/>
+              <w:ind w:right="200"/>
+              <w:jc w:val="center"/>
             </w:pPr>
             <w:r>
-              <w:rPr>
-                <w:rFonts w:ascii="Verdana" w:hAnsi="Verdana" w:eastAsia="Verdana"/>
-                <w:b/>
-                <w:i w:val="0"/>
-                <w:color w:val="333333"/>
-                <w:sz w:val="20"/>
-              </w:rPr>
-              <w:t>Speed (mph)</w:t>
+              <w:t xml:space="preserve">Speed (mph)               </w:t>
             </w:r>
           </w:p>
         </w:tc>
@@ -1011,25 +1063,16 @@
               <w:start w:w="0" w:type="dxa"/>
               <w:end w:w="0" w:type="dxa"/>
             </w:tcMar>
+            <w:tcW w:w="1540043" w:type="dxa"/>
+            <w:vAlign w:val="bottom"/>
           </w:tcPr>
           <w:p>
             <w:pPr>
-              <w:autoSpaceDN w:val="0"/>
-              <w:autoSpaceDE w:val="0"/>
-              <w:widowControl/>
-              <w:spacing w:line="240" w:lineRule="auto" w:before="108" w:after="0"/>
-              <w:ind w:left="180" w:right="0" w:firstLine="0"/>
-              <w:jc w:val="left"/>
+              <w:ind w:right="200"/>
+              <w:jc w:val="center"/>
             </w:pPr>
             <w:r>
-              <w:rPr>
-                <w:rFonts w:ascii="Verdana" w:hAnsi="Verdana" w:eastAsia="Verdana"/>
-                <w:b/>
-                <w:i w:val="0"/>
-                <w:color w:val="333333"/>
-                <w:sz w:val="20"/>
-              </w:rPr>
-              <w:t>Driver</w:t>
+              <w:t xml:space="preserve">Driver                    </w:t>
             </w:r>
           </w:p>
         </w:tc>
@@ -1047,25 +1090,16 @@
               <w:start w:w="0" w:type="dxa"/>
               <w:end w:w="0" w:type="dxa"/>
             </w:tcMar>
+            <w:tcW w:w="2669408" w:type="dxa"/>
+            <w:vAlign w:val="bottom"/>
           </w:tcPr>
           <w:p>
             <w:pPr>
-              <w:autoSpaceDN w:val="0"/>
-              <w:autoSpaceDE w:val="0"/>
-              <w:widowControl/>
-              <w:spacing w:line="240" w:lineRule="auto" w:before="92" w:after="0"/>
-              <w:ind w:left="220" w:right="0" w:firstLine="0"/>
-              <w:jc w:val="left"/>
+              <w:ind w:right="200"/>
+              <w:jc w:val="center"/>
             </w:pPr>
             <w:r>
-              <w:rPr>
-                <w:rFonts w:ascii="Verdana" w:hAnsi="Verdana" w:eastAsia="Verdana"/>
-                <w:b/>
-                <w:i w:val="0"/>
-                <w:color w:val="333333"/>
-                <w:sz w:val="20"/>
-              </w:rPr>
-              <w:t>Car</w:t>
+              <w:t xml:space="preserve">Car                       </w:t>
             </w:r>
           </w:p>
         </w:tc>
@@ -1082,25 +1116,16 @@
               <w:start w:w="0" w:type="dxa"/>
               <w:end w:w="0" w:type="dxa"/>
             </w:tcMar>
+            <w:tcW w:w="924026" w:type="dxa"/>
+            <w:vAlign w:val="bottom"/>
           </w:tcPr>
           <w:p>
             <w:pPr>
-              <w:autoSpaceDN w:val="0"/>
-              <w:autoSpaceDE w:val="0"/>
-              <w:widowControl/>
-              <w:spacing w:line="240" w:lineRule="auto" w:before="92" w:after="0"/>
-              <w:ind w:left="200" w:right="0" w:firstLine="0"/>
-              <w:jc w:val="left"/>
+              <w:ind w:right="200"/>
+              <w:jc w:val="center"/>
             </w:pPr>
             <w:r>
-              <w:rPr>
-                <w:rFonts w:ascii="Verdana" w:hAnsi="Verdana" w:eastAsia="Verdana"/>
-                <w:b/>
-                <w:i w:val="0"/>
-                <w:color w:val="333333"/>
-                <w:sz w:val="20"/>
-              </w:rPr>
-              <w:t>Engine</w:t>
+              <w:t xml:space="preserve">Engine                    </w:t>
             </w:r>
           </w:p>
         </w:tc>
@@ -1117,25 +1142,16 @@
               <w:start w:w="0" w:type="dxa"/>
               <w:end w:w="0" w:type="dxa"/>
             </w:tcMar>
+            <w:tcW w:w="821356" w:type="dxa"/>
+            <w:vAlign w:val="bottom"/>
           </w:tcPr>
           <w:p>
             <w:pPr>
-              <w:autoSpaceDN w:val="0"/>
-              <w:autoSpaceDE w:val="0"/>
-              <w:widowControl/>
-              <w:spacing w:line="240" w:lineRule="auto" w:before="92" w:after="0"/>
-              <w:ind w:left="190" w:right="0" w:firstLine="0"/>
-              <w:jc w:val="left"/>
+              <w:ind w:right="200"/>
+              <w:jc w:val="center"/>
             </w:pPr>
             <w:r>
-              <w:rPr>
-                <w:rFonts w:ascii="Verdana" w:hAnsi="Verdana" w:eastAsia="Verdana"/>
-                <w:b/>
-                <w:i w:val="0"/>
-                <w:color w:val="333333"/>
-                <w:sz w:val="20"/>
-              </w:rPr>
-              <w:t>Date</w:t>
+              <w:t xml:space="preserve">Date                      </w:t>
             </w:r>
           </w:p>
         </w:tc>
@@ -1157,25 +1173,16 @@
               <w:start w:w="0" w:type="dxa"/>
               <w:end w:w="0" w:type="dxa"/>
             </w:tcMar>
+            <w:tcW w:w="1129365" w:type="dxa"/>
+            <w:vAlign w:val="bottom"/>
           </w:tcPr>
           <w:p>
             <w:pPr>
-              <w:autoSpaceDN w:val="0"/>
-              <w:autoSpaceDE w:val="0"/>
-              <w:widowControl/>
-              <w:spacing w:line="240" w:lineRule="auto" w:before="106" w:after="0"/>
-              <w:ind w:left="220" w:right="0" w:firstLine="0"/>
-              <w:jc w:val="left"/>
+              <w:ind w:right="200"/>
+              <w:jc w:val="center"/>
             </w:pPr>
             <w:r>
-              <w:rPr>
-                <w:rFonts w:ascii="Verdana" w:hAnsi="Verdana" w:eastAsia="Verdana"/>
-                <w:b w:val="0"/>
-                <w:i w:val="0"/>
-                <w:color w:val="333333"/>
-                <w:sz w:val="20"/>
-              </w:rPr>
-              <w:t>407.447</w:t>
+              <w:t xml:space="preserve">407.447                   </w:t>
             </w:r>
           </w:p>
         </w:tc>
@@ -1192,25 +1199,16 @@
               <w:start w:w="0" w:type="dxa"/>
               <w:end w:w="0" w:type="dxa"/>
             </w:tcMar>
+            <w:tcW w:w="1540043" w:type="dxa"/>
+            <w:vAlign w:val="bottom"/>
           </w:tcPr>
           <w:p>
             <w:pPr>
-              <w:autoSpaceDN w:val="0"/>
-              <w:autoSpaceDE w:val="0"/>
-              <w:widowControl/>
-              <w:spacing w:line="240" w:lineRule="auto" w:before="106" w:after="0"/>
-              <w:ind w:left="180" w:right="0" w:firstLine="0"/>
-              <w:jc w:val="left"/>
+              <w:ind w:right="200"/>
+              <w:jc w:val="center"/>
             </w:pPr>
             <w:r>
-              <w:rPr>
-                <w:rFonts w:ascii="Verdana" w:hAnsi="Verdana" w:eastAsia="Verdana"/>
-                <w:b w:val="0"/>
-                <w:i w:val="0"/>
-                <w:color w:val="333333"/>
-                <w:sz w:val="20"/>
-              </w:rPr>
-              <w:t>Craig Breedlove</w:t>
+              <w:t xml:space="preserve">Craig Breedlove           </w:t>
             </w:r>
           </w:p>
         </w:tc>
@@ -1227,25 +1225,16 @@
               <w:start w:w="0" w:type="dxa"/>
               <w:end w:w="0" w:type="dxa"/>
             </w:tcMar>
+            <w:tcW w:w="2669408" w:type="dxa"/>
+            <w:vAlign w:val="bottom"/>
           </w:tcPr>
           <w:p>
             <w:pPr>
-              <w:autoSpaceDN w:val="0"/>
-              <w:autoSpaceDE w:val="0"/>
-              <w:widowControl/>
-              <w:spacing w:line="240" w:lineRule="auto" w:before="90" w:after="0"/>
-              <w:ind w:left="220" w:right="0" w:firstLine="0"/>
-              <w:jc w:val="left"/>
+              <w:ind w:right="200"/>
+              <w:jc w:val="center"/>
             </w:pPr>
             <w:r>
-              <w:rPr>
-                <w:rFonts w:ascii="Verdana" w:hAnsi="Verdana" w:eastAsia="Verdana"/>
-                <w:b w:val="0"/>
-                <w:i w:val="0"/>
-                <w:color w:val="333333"/>
-                <w:sz w:val="20"/>
-              </w:rPr>
-              <w:t xml:space="preserve">Spirit of America </w:t>
+              <w:t xml:space="preserve">Spirit of America         </w:t>
             </w:r>
           </w:p>
         </w:tc>
@@ -1262,25 +1251,16 @@
               <w:start w:w="0" w:type="dxa"/>
               <w:end w:w="0" w:type="dxa"/>
             </w:tcMar>
+            <w:tcW w:w="924026" w:type="dxa"/>
+            <w:vAlign w:val="bottom"/>
           </w:tcPr>
           <w:p>
             <w:pPr>
-              <w:autoSpaceDN w:val="0"/>
-              <w:autoSpaceDE w:val="0"/>
-              <w:widowControl/>
-              <w:spacing w:line="240" w:lineRule="auto" w:before="90" w:after="0"/>
-              <w:ind w:left="200" w:right="0" w:firstLine="0"/>
-              <w:jc w:val="left"/>
+              <w:ind w:right="200"/>
+              <w:jc w:val="center"/>
             </w:pPr>
             <w:r>
-              <w:rPr>
-                <w:rFonts w:ascii="Verdana" w:hAnsi="Verdana" w:eastAsia="Verdana"/>
-                <w:b w:val="0"/>
-                <w:i w:val="0"/>
-                <w:color w:val="333333"/>
-                <w:sz w:val="20"/>
-              </w:rPr>
-              <w:t>GE J47</w:t>
+              <w:t xml:space="preserve">GE J47                    </w:t>
             </w:r>
           </w:p>
         </w:tc>
@@ -1297,25 +1277,16 @@
               <w:start w:w="0" w:type="dxa"/>
               <w:end w:w="0" w:type="dxa"/>
             </w:tcMar>
+            <w:tcW w:w="821356" w:type="dxa"/>
+            <w:vAlign w:val="bottom"/>
           </w:tcPr>
           <w:p>
             <w:pPr>
-              <w:autoSpaceDN w:val="0"/>
-              <w:autoSpaceDE w:val="0"/>
-              <w:widowControl/>
-              <w:spacing w:line="240" w:lineRule="auto" w:before="90" w:after="0"/>
-              <w:ind w:left="180" w:right="0" w:firstLine="0"/>
-              <w:jc w:val="left"/>
+              <w:ind w:right="200"/>
+              <w:jc w:val="center"/>
             </w:pPr>
             <w:r>
-              <w:rPr>
-                <w:rFonts w:ascii="Verdana" w:hAnsi="Verdana" w:eastAsia="Verdana"/>
-                <w:b w:val="0"/>
-                <w:i w:val="0"/>
-                <w:color w:val="333333"/>
-                <w:sz w:val="20"/>
-              </w:rPr>
-              <w:t>8/5/63</w:t>
+              <w:t xml:space="preserve">8/5/63                    </w:t>
             </w:r>
           </w:p>
         </w:tc>
@@ -1337,25 +1308,16 @@
               <w:start w:w="0" w:type="dxa"/>
               <w:end w:w="0" w:type="dxa"/>
             </w:tcMar>
+            <w:tcW w:w="1129365" w:type="dxa"/>
+            <w:vAlign w:val="bottom"/>
           </w:tcPr>
           <w:p>
             <w:pPr>
-              <w:autoSpaceDN w:val="0"/>
-              <w:autoSpaceDE w:val="0"/>
-              <w:widowControl/>
-              <w:spacing w:line="240" w:lineRule="auto" w:before="106" w:after="0"/>
-              <w:ind w:left="220" w:right="0" w:firstLine="0"/>
-              <w:jc w:val="left"/>
+              <w:ind w:right="200"/>
+              <w:jc w:val="center"/>
             </w:pPr>
             <w:r>
-              <w:rPr>
-                <w:rFonts w:ascii="Verdana" w:hAnsi="Verdana" w:eastAsia="Verdana"/>
-                <w:b w:val="0"/>
-                <w:i w:val="0"/>
-                <w:color w:val="333333"/>
-                <w:sz w:val="20"/>
-              </w:rPr>
-              <w:t>413.199</w:t>
+              <w:t xml:space="preserve">413.199                   </w:t>
             </w:r>
           </w:p>
         </w:tc>
@@ -1372,25 +1334,16 @@
               <w:start w:w="0" w:type="dxa"/>
               <w:end w:w="0" w:type="dxa"/>
             </w:tcMar>
+            <w:tcW w:w="1540043" w:type="dxa"/>
+            <w:vAlign w:val="bottom"/>
           </w:tcPr>
           <w:p>
             <w:pPr>
-              <w:autoSpaceDN w:val="0"/>
-              <w:autoSpaceDE w:val="0"/>
-              <w:widowControl/>
-              <w:spacing w:line="240" w:lineRule="auto" w:before="106" w:after="0"/>
-              <w:ind w:left="180" w:right="0" w:firstLine="0"/>
-              <w:jc w:val="left"/>
+              <w:ind w:right="200"/>
+              <w:jc w:val="center"/>
             </w:pPr>
             <w:r>
-              <w:rPr>
-                <w:rFonts w:ascii="Verdana" w:hAnsi="Verdana" w:eastAsia="Verdana"/>
-                <w:b w:val="0"/>
-                <w:i w:val="0"/>
-                <w:color w:val="333333"/>
-                <w:sz w:val="20"/>
-              </w:rPr>
-              <w:t xml:space="preserve">Tom Green </w:t>
+              <w:t xml:space="preserve">Tom Green                 </w:t>
             </w:r>
           </w:p>
         </w:tc>
@@ -1407,25 +1360,16 @@
               <w:start w:w="0" w:type="dxa"/>
               <w:end w:w="0" w:type="dxa"/>
             </w:tcMar>
+            <w:tcW w:w="2669408" w:type="dxa"/>
+            <w:vAlign w:val="bottom"/>
           </w:tcPr>
           <w:p>
             <w:pPr>
-              <w:autoSpaceDN w:val="0"/>
-              <w:autoSpaceDE w:val="0"/>
-              <w:widowControl/>
-              <w:spacing w:line="240" w:lineRule="auto" w:before="90" w:after="0"/>
-              <w:ind w:left="220" w:right="0" w:firstLine="0"/>
-              <w:jc w:val="left"/>
+              <w:ind w:right="200"/>
+              <w:jc w:val="center"/>
             </w:pPr>
             <w:r>
-              <w:rPr>
-                <w:rFonts w:ascii="Verdana" w:hAnsi="Verdana" w:eastAsia="Verdana"/>
-                <w:b w:val="0"/>
-                <w:i w:val="0"/>
-                <w:color w:val="333333"/>
-                <w:sz w:val="20"/>
-              </w:rPr>
-              <w:t xml:space="preserve">Wingfoot Express </w:t>
+              <w:t xml:space="preserve">Wingfoot Express          </w:t>
             </w:r>
           </w:p>
         </w:tc>
@@ -1442,25 +1386,16 @@
               <w:start w:w="0" w:type="dxa"/>
               <w:end w:w="0" w:type="dxa"/>
             </w:tcMar>
+            <w:tcW w:w="924026" w:type="dxa"/>
+            <w:vAlign w:val="bottom"/>
           </w:tcPr>
           <w:p>
             <w:pPr>
-              <w:autoSpaceDN w:val="0"/>
-              <w:autoSpaceDE w:val="0"/>
-              <w:widowControl/>
-              <w:spacing w:line="240" w:lineRule="auto" w:before="90" w:after="0"/>
-              <w:ind w:left="200" w:right="0" w:firstLine="0"/>
-              <w:jc w:val="left"/>
+              <w:ind w:right="200"/>
+              <w:jc w:val="center"/>
             </w:pPr>
             <w:r>
-              <w:rPr>
-                <w:rFonts w:ascii="Verdana" w:hAnsi="Verdana" w:eastAsia="Verdana"/>
-                <w:b w:val="0"/>
-                <w:i w:val="0"/>
-                <w:color w:val="333333"/>
-                <w:sz w:val="20"/>
-              </w:rPr>
-              <w:t xml:space="preserve">WE J46 </w:t>
+              <w:t xml:space="preserve">WE J46                    </w:t>
             </w:r>
           </w:p>
         </w:tc>
@@ -1477,25 +1412,16 @@
               <w:start w:w="0" w:type="dxa"/>
               <w:end w:w="0" w:type="dxa"/>
             </w:tcMar>
+            <w:tcW w:w="821356" w:type="dxa"/>
+            <w:vAlign w:val="bottom"/>
           </w:tcPr>
           <w:p>
             <w:pPr>
-              <w:autoSpaceDN w:val="0"/>
-              <w:autoSpaceDE w:val="0"/>
-              <w:widowControl/>
-              <w:spacing w:line="240" w:lineRule="auto" w:before="90" w:after="0"/>
-              <w:ind w:left="180" w:right="0" w:firstLine="0"/>
-              <w:jc w:val="left"/>
+              <w:ind w:right="200"/>
+              <w:jc w:val="center"/>
             </w:pPr>
             <w:r>
-              <w:rPr>
-                <w:rFonts w:ascii="Verdana" w:hAnsi="Verdana" w:eastAsia="Verdana"/>
-                <w:b w:val="0"/>
-                <w:i w:val="0"/>
-                <w:color w:val="333333"/>
-                <w:sz w:val="20"/>
-              </w:rPr>
-              <w:t>10/2/64</w:t>
+              <w:t xml:space="preserve">10/2/64                   </w:t>
             </w:r>
           </w:p>
         </w:tc>
@@ -1517,25 +1443,16 @@
               <w:start w:w="0" w:type="dxa"/>
               <w:end w:w="0" w:type="dxa"/>
             </w:tcMar>
+            <w:tcW w:w="1129365" w:type="dxa"/>
+            <w:vAlign w:val="bottom"/>
           </w:tcPr>
           <w:p>
             <w:pPr>
-              <w:autoSpaceDN w:val="0"/>
-              <w:autoSpaceDE w:val="0"/>
-              <w:widowControl/>
-              <w:spacing w:line="240" w:lineRule="auto" w:before="106" w:after="0"/>
-              <w:ind w:left="220" w:right="0" w:firstLine="0"/>
-              <w:jc w:val="left"/>
+              <w:ind w:right="200"/>
+              <w:jc w:val="center"/>
             </w:pPr>
             <w:r>
-              <w:rPr>
-                <w:rFonts w:ascii="Verdana" w:hAnsi="Verdana" w:eastAsia="Verdana"/>
-                <w:b w:val="0"/>
-                <w:i w:val="0"/>
-                <w:color w:val="333333"/>
-                <w:sz w:val="20"/>
-              </w:rPr>
-              <w:t>434.22</w:t>
+              <w:t xml:space="preserve">434.22                    </w:t>
             </w:r>
           </w:p>
         </w:tc>
@@ -1552,25 +1469,16 @@
               <w:start w:w="0" w:type="dxa"/>
               <w:end w:w="0" w:type="dxa"/>
             </w:tcMar>
+            <w:tcW w:w="1540043" w:type="dxa"/>
+            <w:vAlign w:val="bottom"/>
           </w:tcPr>
           <w:p>
             <w:pPr>
-              <w:autoSpaceDN w:val="0"/>
-              <w:autoSpaceDE w:val="0"/>
-              <w:widowControl/>
-              <w:spacing w:line="240" w:lineRule="auto" w:before="106" w:after="0"/>
-              <w:ind w:left="180" w:right="0" w:firstLine="0"/>
-              <w:jc w:val="left"/>
+              <w:ind w:right="200"/>
+              <w:jc w:val="center"/>
             </w:pPr>
             <w:r>
-              <w:rPr>
-                <w:rFonts w:ascii="Verdana" w:hAnsi="Verdana" w:eastAsia="Verdana"/>
-                <w:b w:val="0"/>
-                <w:i w:val="0"/>
-                <w:color w:val="333333"/>
-                <w:sz w:val="20"/>
-              </w:rPr>
-              <w:t>Art Arfons</w:t>
+              <w:t xml:space="preserve">Art Arfons                </w:t>
             </w:r>
           </w:p>
         </w:tc>
@@ -1587,25 +1495,16 @@
               <w:start w:w="0" w:type="dxa"/>
               <w:end w:w="0" w:type="dxa"/>
             </w:tcMar>
+            <w:tcW w:w="2669408" w:type="dxa"/>
+            <w:vAlign w:val="bottom"/>
           </w:tcPr>
           <w:p>
             <w:pPr>
-              <w:autoSpaceDN w:val="0"/>
-              <w:autoSpaceDE w:val="0"/>
-              <w:widowControl/>
-              <w:spacing w:line="240" w:lineRule="auto" w:before="90" w:after="0"/>
-              <w:ind w:left="220" w:right="0" w:firstLine="0"/>
-              <w:jc w:val="left"/>
+              <w:ind w:right="200"/>
+              <w:jc w:val="center"/>
             </w:pPr>
             <w:r>
-              <w:rPr>
-                <w:rFonts w:ascii="Verdana" w:hAnsi="Verdana" w:eastAsia="Verdana"/>
-                <w:b w:val="0"/>
-                <w:i w:val="0"/>
-                <w:color w:val="333333"/>
-                <w:sz w:val="20"/>
-              </w:rPr>
-              <w:t xml:space="preserve">Green Monster </w:t>
+              <w:t xml:space="preserve">Green Monster             </w:t>
             </w:r>
           </w:p>
         </w:tc>
@@ -1622,25 +1521,16 @@
               <w:start w:w="0" w:type="dxa"/>
               <w:end w:w="0" w:type="dxa"/>
             </w:tcMar>
+            <w:tcW w:w="924026" w:type="dxa"/>
+            <w:vAlign w:val="bottom"/>
           </w:tcPr>
           <w:p>
             <w:pPr>
-              <w:autoSpaceDN w:val="0"/>
-              <w:autoSpaceDE w:val="0"/>
-              <w:widowControl/>
-              <w:spacing w:line="240" w:lineRule="auto" w:before="90" w:after="0"/>
-              <w:ind w:left="200" w:right="0" w:firstLine="0"/>
-              <w:jc w:val="left"/>
+              <w:ind w:right="200"/>
+              <w:jc w:val="center"/>
             </w:pPr>
             <w:r>
-              <w:rPr>
-                <w:rFonts w:ascii="Verdana" w:hAnsi="Verdana" w:eastAsia="Verdana"/>
-                <w:b w:val="0"/>
-                <w:i w:val="0"/>
-                <w:color w:val="333333"/>
-                <w:sz w:val="20"/>
-              </w:rPr>
-              <w:t xml:space="preserve">GE J79 </w:t>
+              <w:t xml:space="preserve">GE J79                    </w:t>
             </w:r>
           </w:p>
         </w:tc>
@@ -1657,25 +1547,16 @@
               <w:start w:w="0" w:type="dxa"/>
               <w:end w:w="0" w:type="dxa"/>
             </w:tcMar>
+            <w:tcW w:w="821356" w:type="dxa"/>
+            <w:vAlign w:val="bottom"/>
           </w:tcPr>
           <w:p>
             <w:pPr>
-              <w:autoSpaceDN w:val="0"/>
-              <w:autoSpaceDE w:val="0"/>
-              <w:widowControl/>
-              <w:spacing w:line="240" w:lineRule="auto" w:before="90" w:after="0"/>
-              <w:ind w:left="180" w:right="0" w:firstLine="0"/>
-              <w:jc w:val="left"/>
+              <w:ind w:right="200"/>
+              <w:jc w:val="center"/>
             </w:pPr>
             <w:r>
-              <w:rPr>
-                <w:rFonts w:ascii="Verdana" w:hAnsi="Verdana" w:eastAsia="Verdana"/>
-                <w:b w:val="0"/>
-                <w:i w:val="0"/>
-                <w:color w:val="333333"/>
-                <w:sz w:val="20"/>
-              </w:rPr>
-              <w:t>10/5/64</w:t>
+              <w:t xml:space="preserve">10/5/64                   </w:t>
             </w:r>
           </w:p>
         </w:tc>
@@ -1697,25 +1578,16 @@
               <w:start w:w="0" w:type="dxa"/>
               <w:end w:w="0" w:type="dxa"/>
             </w:tcMar>
+            <w:tcW w:w="1129365" w:type="dxa"/>
+            <w:vAlign w:val="bottom"/>
           </w:tcPr>
           <w:p>
             <w:pPr>
-              <w:autoSpaceDN w:val="0"/>
-              <w:autoSpaceDE w:val="0"/>
-              <w:widowControl/>
-              <w:spacing w:line="240" w:lineRule="auto" w:before="106" w:after="0"/>
-              <w:ind w:left="220" w:right="0" w:firstLine="0"/>
-              <w:jc w:val="left"/>
+              <w:ind w:right="200"/>
+              <w:jc w:val="center"/>
             </w:pPr>
             <w:r>
-              <w:rPr>
-                <w:rFonts w:ascii="Verdana" w:hAnsi="Verdana" w:eastAsia="Verdana"/>
-                <w:b w:val="0"/>
-                <w:i w:val="0"/>
-                <w:color w:val="333333"/>
-                <w:sz w:val="20"/>
-              </w:rPr>
-              <w:t>468.719</w:t>
+              <w:t xml:space="preserve">468.719                   </w:t>
             </w:r>
           </w:p>
         </w:tc>
@@ -1732,25 +1604,16 @@
               <w:start w:w="0" w:type="dxa"/>
               <w:end w:w="0" w:type="dxa"/>
             </w:tcMar>
+            <w:tcW w:w="1540043" w:type="dxa"/>
+            <w:vAlign w:val="bottom"/>
           </w:tcPr>
           <w:p>
             <w:pPr>
-              <w:autoSpaceDN w:val="0"/>
-              <w:autoSpaceDE w:val="0"/>
-              <w:widowControl/>
-              <w:spacing w:line="240" w:lineRule="auto" w:before="106" w:after="0"/>
-              <w:ind w:left="180" w:right="0" w:firstLine="0"/>
-              <w:jc w:val="left"/>
+              <w:ind w:right="200"/>
+              <w:jc w:val="center"/>
             </w:pPr>
             <w:r>
-              <w:rPr>
-                <w:rFonts w:ascii="Verdana" w:hAnsi="Verdana" w:eastAsia="Verdana"/>
-                <w:b w:val="0"/>
-                <w:i w:val="0"/>
-                <w:color w:val="333333"/>
-                <w:sz w:val="20"/>
-              </w:rPr>
-              <w:t>Craig Breedlove</w:t>
+              <w:t xml:space="preserve">Craig Breedlove           </w:t>
             </w:r>
           </w:p>
         </w:tc>
@@ -1767,25 +1630,16 @@
               <w:start w:w="0" w:type="dxa"/>
               <w:end w:w="0" w:type="dxa"/>
             </w:tcMar>
+            <w:tcW w:w="2669408" w:type="dxa"/>
+            <w:vAlign w:val="bottom"/>
           </w:tcPr>
           <w:p>
             <w:pPr>
-              <w:autoSpaceDN w:val="0"/>
-              <w:autoSpaceDE w:val="0"/>
-              <w:widowControl/>
-              <w:spacing w:line="240" w:lineRule="auto" w:before="90" w:after="0"/>
-              <w:ind w:left="220" w:right="0" w:firstLine="0"/>
-              <w:jc w:val="left"/>
+              <w:ind w:right="200"/>
+              <w:jc w:val="center"/>
             </w:pPr>
             <w:r>
-              <w:rPr>
-                <w:rFonts w:ascii="Verdana" w:hAnsi="Verdana" w:eastAsia="Verdana"/>
-                <w:b w:val="0"/>
-                <w:i w:val="0"/>
-                <w:color w:val="333333"/>
-                <w:sz w:val="20"/>
-              </w:rPr>
-              <w:t>Spirit of America</w:t>
+              <w:t xml:space="preserve">Spirit of America         </w:t>
             </w:r>
           </w:p>
         </w:tc>
@@ -1802,25 +1656,16 @@
               <w:start w:w="0" w:type="dxa"/>
               <w:end w:w="0" w:type="dxa"/>
             </w:tcMar>
+            <w:tcW w:w="924026" w:type="dxa"/>
+            <w:vAlign w:val="bottom"/>
           </w:tcPr>
           <w:p>
             <w:pPr>
-              <w:autoSpaceDN w:val="0"/>
-              <w:autoSpaceDE w:val="0"/>
-              <w:widowControl/>
-              <w:spacing w:line="240" w:lineRule="auto" w:before="90" w:after="0"/>
-              <w:ind w:left="200" w:right="0" w:firstLine="0"/>
-              <w:jc w:val="left"/>
+              <w:ind w:right="200"/>
+              <w:jc w:val="center"/>
             </w:pPr>
             <w:r>
-              <w:rPr>
-                <w:rFonts w:ascii="Verdana" w:hAnsi="Verdana" w:eastAsia="Verdana"/>
-                <w:b w:val="0"/>
-                <w:i w:val="0"/>
-                <w:color w:val="333333"/>
-                <w:sz w:val="20"/>
-              </w:rPr>
-              <w:t xml:space="preserve">GE J79 </w:t>
+              <w:t xml:space="preserve">GE J79                    </w:t>
             </w:r>
           </w:p>
         </w:tc>
@@ -1837,25 +1682,16 @@
               <w:start w:w="0" w:type="dxa"/>
               <w:end w:w="0" w:type="dxa"/>
             </w:tcMar>
+            <w:tcW w:w="821356" w:type="dxa"/>
+            <w:vAlign w:val="bottom"/>
           </w:tcPr>
           <w:p>
             <w:pPr>
-              <w:autoSpaceDN w:val="0"/>
-              <w:autoSpaceDE w:val="0"/>
-              <w:widowControl/>
-              <w:spacing w:line="240" w:lineRule="auto" w:before="90" w:after="0"/>
-              <w:ind w:left="0" w:right="0" w:firstLine="0"/>
+              <w:ind w:right="200"/>
               <w:jc w:val="center"/>
             </w:pPr>
             <w:r>
-              <w:rPr>
-                <w:rFonts w:ascii="Verdana" w:hAnsi="Verdana" w:eastAsia="Verdana"/>
-                <w:b w:val="0"/>
-                <w:i w:val="0"/>
-                <w:color w:val="333333"/>
-                <w:sz w:val="20"/>
-              </w:rPr>
-              <w:t>10/13/64</w:t>
+              <w:t xml:space="preserve">10/13/64                  </w:t>
             </w:r>
           </w:p>
         </w:tc>
@@ -1877,25 +1713,16 @@
               <w:start w:w="0" w:type="dxa"/>
               <w:end w:w="0" w:type="dxa"/>
             </w:tcMar>
+            <w:tcW w:w="1129365" w:type="dxa"/>
+            <w:vAlign w:val="bottom"/>
           </w:tcPr>
           <w:p>
             <w:pPr>
-              <w:autoSpaceDN w:val="0"/>
-              <w:autoSpaceDE w:val="0"/>
-              <w:widowControl/>
-              <w:spacing w:line="240" w:lineRule="auto" w:before="106" w:after="0"/>
-              <w:ind w:left="220" w:right="0" w:firstLine="0"/>
-              <w:jc w:val="left"/>
+              <w:ind w:right="200"/>
+              <w:jc w:val="center"/>
             </w:pPr>
             <w:r>
-              <w:rPr>
-                <w:rFonts w:ascii="Verdana" w:hAnsi="Verdana" w:eastAsia="Verdana"/>
-                <w:b w:val="0"/>
-                <w:i w:val="0"/>
-                <w:color w:val="333333"/>
-                <w:sz w:val="20"/>
-              </w:rPr>
-              <w:t>526.277</w:t>
+              <w:t xml:space="preserve">526.277                   </w:t>
             </w:r>
           </w:p>
         </w:tc>
@@ -1912,25 +1739,16 @@
               <w:start w:w="0" w:type="dxa"/>
               <w:end w:w="0" w:type="dxa"/>
             </w:tcMar>
+            <w:tcW w:w="1540043" w:type="dxa"/>
+            <w:vAlign w:val="bottom"/>
           </w:tcPr>
           <w:p>
             <w:pPr>
-              <w:autoSpaceDN w:val="0"/>
-              <w:autoSpaceDE w:val="0"/>
-              <w:widowControl/>
-              <w:spacing w:line="240" w:lineRule="auto" w:before="106" w:after="0"/>
-              <w:ind w:left="180" w:right="0" w:firstLine="0"/>
-              <w:jc w:val="left"/>
+              <w:ind w:right="200"/>
+              <w:jc w:val="center"/>
             </w:pPr>
             <w:r>
-              <w:rPr>
-                <w:rFonts w:ascii="Verdana" w:hAnsi="Verdana" w:eastAsia="Verdana"/>
-                <w:b w:val="0"/>
-                <w:i w:val="0"/>
-                <w:color w:val="333333"/>
-                <w:sz w:val="20"/>
-              </w:rPr>
-              <w:t>Craig Breedlove</w:t>
+              <w:t xml:space="preserve">Craig Breedlove           </w:t>
             </w:r>
           </w:p>
         </w:tc>
@@ -1947,25 +1765,16 @@
               <w:start w:w="0" w:type="dxa"/>
               <w:end w:w="0" w:type="dxa"/>
             </w:tcMar>
+            <w:tcW w:w="2669408" w:type="dxa"/>
+            <w:vAlign w:val="bottom"/>
           </w:tcPr>
           <w:p>
             <w:pPr>
-              <w:autoSpaceDN w:val="0"/>
-              <w:autoSpaceDE w:val="0"/>
-              <w:widowControl/>
-              <w:spacing w:line="240" w:lineRule="auto" w:before="90" w:after="0"/>
-              <w:ind w:left="220" w:right="0" w:firstLine="0"/>
-              <w:jc w:val="left"/>
+              <w:ind w:right="200"/>
+              <w:jc w:val="center"/>
             </w:pPr>
             <w:r>
-              <w:rPr>
-                <w:rFonts w:ascii="Verdana" w:hAnsi="Verdana" w:eastAsia="Verdana"/>
-                <w:b w:val="0"/>
-                <w:i w:val="0"/>
-                <w:color w:val="333333"/>
-                <w:sz w:val="20"/>
-              </w:rPr>
-              <w:t>Spirit of America</w:t>
+              <w:t xml:space="preserve">Spirit of America         </w:t>
             </w:r>
           </w:p>
         </w:tc>
@@ -1982,25 +1791,16 @@
               <w:start w:w="0" w:type="dxa"/>
               <w:end w:w="0" w:type="dxa"/>
             </w:tcMar>
+            <w:tcW w:w="924026" w:type="dxa"/>
+            <w:vAlign w:val="bottom"/>
           </w:tcPr>
           <w:p>
             <w:pPr>
-              <w:autoSpaceDN w:val="0"/>
-              <w:autoSpaceDE w:val="0"/>
-              <w:widowControl/>
-              <w:spacing w:line="240" w:lineRule="auto" w:before="90" w:after="0"/>
-              <w:ind w:left="200" w:right="0" w:firstLine="0"/>
-              <w:jc w:val="left"/>
+              <w:ind w:right="200"/>
+              <w:jc w:val="center"/>
             </w:pPr>
             <w:r>
-              <w:rPr>
-                <w:rFonts w:ascii="Verdana" w:hAnsi="Verdana" w:eastAsia="Verdana"/>
-                <w:b w:val="0"/>
-                <w:i w:val="0"/>
-                <w:color w:val="333333"/>
-                <w:sz w:val="20"/>
-              </w:rPr>
-              <w:t xml:space="preserve">GE J79 </w:t>
+              <w:t xml:space="preserve">GE J79                    </w:t>
             </w:r>
           </w:p>
         </w:tc>
@@ -2017,25 +1817,16 @@
               <w:start w:w="0" w:type="dxa"/>
               <w:end w:w="0" w:type="dxa"/>
             </w:tcMar>
+            <w:tcW w:w="821356" w:type="dxa"/>
+            <w:vAlign w:val="bottom"/>
           </w:tcPr>
           <w:p>
             <w:pPr>
-              <w:autoSpaceDN w:val="0"/>
-              <w:autoSpaceDE w:val="0"/>
-              <w:widowControl/>
-              <w:spacing w:line="240" w:lineRule="auto" w:before="90" w:after="0"/>
-              <w:ind w:left="0" w:right="0" w:firstLine="0"/>
+              <w:ind w:right="200"/>
               <w:jc w:val="center"/>
             </w:pPr>
             <w:r>
-              <w:rPr>
-                <w:rFonts w:ascii="Verdana" w:hAnsi="Verdana" w:eastAsia="Verdana"/>
-                <w:b w:val="0"/>
-                <w:i w:val="0"/>
-                <w:color w:val="333333"/>
-                <w:sz w:val="20"/>
-              </w:rPr>
-              <w:t>10/15/65</w:t>
+              <w:t xml:space="preserve">10/15/65                  </w:t>
             </w:r>
           </w:p>
         </w:tc>
@@ -2057,25 +1848,16 @@
               <w:start w:w="0" w:type="dxa"/>
               <w:end w:w="0" w:type="dxa"/>
             </w:tcMar>
+            <w:tcW w:w="1129365" w:type="dxa"/>
+            <w:vAlign w:val="bottom"/>
           </w:tcPr>
           <w:p>
             <w:pPr>
-              <w:autoSpaceDN w:val="0"/>
-              <w:autoSpaceDE w:val="0"/>
-              <w:widowControl/>
-              <w:spacing w:line="240" w:lineRule="auto" w:before="106" w:after="0"/>
-              <w:ind w:left="220" w:right="0" w:firstLine="0"/>
-              <w:jc w:val="left"/>
+              <w:ind w:right="200"/>
+              <w:jc w:val="center"/>
             </w:pPr>
             <w:r>
-              <w:rPr>
-                <w:rFonts w:ascii="Verdana" w:hAnsi="Verdana" w:eastAsia="Verdana"/>
-                <w:b w:val="0"/>
-                <w:i w:val="0"/>
-                <w:color w:val="333333"/>
-                <w:sz w:val="20"/>
-              </w:rPr>
-              <w:t>536.712</w:t>
+              <w:t xml:space="preserve">536.712                   </w:t>
             </w:r>
           </w:p>
         </w:tc>
@@ -2092,25 +1874,16 @@
               <w:start w:w="0" w:type="dxa"/>
               <w:end w:w="0" w:type="dxa"/>
             </w:tcMar>
+            <w:tcW w:w="1540043" w:type="dxa"/>
+            <w:vAlign w:val="bottom"/>
           </w:tcPr>
           <w:p>
             <w:pPr>
-              <w:autoSpaceDN w:val="0"/>
-              <w:autoSpaceDE w:val="0"/>
-              <w:widowControl/>
-              <w:spacing w:line="240" w:lineRule="auto" w:before="106" w:after="0"/>
-              <w:ind w:left="180" w:right="0" w:firstLine="0"/>
-              <w:jc w:val="left"/>
+              <w:ind w:right="200"/>
+              <w:jc w:val="center"/>
             </w:pPr>
             <w:r>
-              <w:rPr>
-                <w:rFonts w:ascii="Verdana" w:hAnsi="Verdana" w:eastAsia="Verdana"/>
-                <w:b w:val="0"/>
-                <w:i w:val="0"/>
-                <w:color w:val="333333"/>
-                <w:sz w:val="20"/>
-              </w:rPr>
-              <w:t>Art Arfons</w:t>
+              <w:t xml:space="preserve">Art Arfons                </w:t>
             </w:r>
           </w:p>
         </w:tc>
@@ -2127,25 +1900,16 @@
               <w:start w:w="0" w:type="dxa"/>
               <w:end w:w="0" w:type="dxa"/>
             </w:tcMar>
+            <w:tcW w:w="2669408" w:type="dxa"/>
+            <w:vAlign w:val="bottom"/>
           </w:tcPr>
           <w:p>
             <w:pPr>
-              <w:autoSpaceDN w:val="0"/>
-              <w:autoSpaceDE w:val="0"/>
-              <w:widowControl/>
-              <w:spacing w:line="240" w:lineRule="auto" w:before="90" w:after="0"/>
-              <w:ind w:left="220" w:right="0" w:firstLine="0"/>
-              <w:jc w:val="left"/>
+              <w:ind w:right="200"/>
+              <w:jc w:val="center"/>
             </w:pPr>
             <w:r>
-              <w:rPr>
-                <w:rFonts w:ascii="Verdana" w:hAnsi="Verdana" w:eastAsia="Verdana"/>
-                <w:b w:val="0"/>
-                <w:i w:val="0"/>
-                <w:color w:val="333333"/>
-                <w:sz w:val="20"/>
-              </w:rPr>
-              <w:t xml:space="preserve">Green Monster </w:t>
+              <w:t xml:space="preserve">Green Monster             </w:t>
             </w:r>
           </w:p>
         </w:tc>
@@ -2162,25 +1926,16 @@
               <w:start w:w="0" w:type="dxa"/>
               <w:end w:w="0" w:type="dxa"/>
             </w:tcMar>
+            <w:tcW w:w="924026" w:type="dxa"/>
+            <w:vAlign w:val="bottom"/>
           </w:tcPr>
           <w:p>
             <w:pPr>
-              <w:autoSpaceDN w:val="0"/>
-              <w:autoSpaceDE w:val="0"/>
-              <w:widowControl/>
-              <w:spacing w:line="240" w:lineRule="auto" w:before="90" w:after="0"/>
-              <w:ind w:left="200" w:right="0" w:firstLine="0"/>
-              <w:jc w:val="left"/>
+              <w:ind w:right="200"/>
+              <w:jc w:val="center"/>
             </w:pPr>
             <w:r>
-              <w:rPr>
-                <w:rFonts w:ascii="Verdana" w:hAnsi="Verdana" w:eastAsia="Verdana"/>
-                <w:b w:val="0"/>
-                <w:i w:val="0"/>
-                <w:color w:val="333333"/>
-                <w:sz w:val="20"/>
-              </w:rPr>
-              <w:t xml:space="preserve">GE J79 </w:t>
+              <w:t xml:space="preserve">GE J79                    </w:t>
             </w:r>
           </w:p>
         </w:tc>
@@ -2197,25 +1952,16 @@
               <w:start w:w="0" w:type="dxa"/>
               <w:end w:w="0" w:type="dxa"/>
             </w:tcMar>
+            <w:tcW w:w="821356" w:type="dxa"/>
+            <w:vAlign w:val="bottom"/>
           </w:tcPr>
           <w:p>
             <w:pPr>
-              <w:autoSpaceDN w:val="0"/>
-              <w:autoSpaceDE w:val="0"/>
-              <w:widowControl/>
-              <w:spacing w:line="240" w:lineRule="auto" w:before="90" w:after="0"/>
-              <w:ind w:left="0" w:right="0" w:firstLine="0"/>
+              <w:ind w:right="200"/>
               <w:jc w:val="center"/>
             </w:pPr>
             <w:r>
-              <w:rPr>
-                <w:rFonts w:ascii="Verdana" w:hAnsi="Verdana" w:eastAsia="Verdana"/>
-                <w:b w:val="0"/>
-                <w:i w:val="0"/>
-                <w:color w:val="333333"/>
-                <w:sz w:val="20"/>
-              </w:rPr>
-              <w:t>10/27/65</w:t>
+              <w:t xml:space="preserve">10/27/65                  </w:t>
             </w:r>
           </w:p>
         </w:tc>
@@ -2237,25 +1983,16 @@
               <w:start w:w="0" w:type="dxa"/>
               <w:end w:w="0" w:type="dxa"/>
             </w:tcMar>
+            <w:tcW w:w="1129365" w:type="dxa"/>
+            <w:vAlign w:val="bottom"/>
           </w:tcPr>
           <w:p>
             <w:pPr>
-              <w:autoSpaceDN w:val="0"/>
-              <w:autoSpaceDE w:val="0"/>
-              <w:widowControl/>
-              <w:spacing w:line="240" w:lineRule="auto" w:before="106" w:after="0"/>
-              <w:ind w:left="220" w:right="0" w:firstLine="0"/>
-              <w:jc w:val="left"/>
+              <w:ind w:right="200"/>
+              <w:jc w:val="center"/>
             </w:pPr>
             <w:r>
-              <w:rPr>
-                <w:rFonts w:ascii="Verdana" w:hAnsi="Verdana" w:eastAsia="Verdana"/>
-                <w:b w:val="0"/>
-                <w:i w:val="0"/>
-                <w:color w:val="333333"/>
-                <w:sz w:val="20"/>
-              </w:rPr>
-              <w:t>555.127</w:t>
+              <w:t xml:space="preserve">555.127                   </w:t>
             </w:r>
           </w:p>
         </w:tc>
@@ -2272,25 +2009,16 @@
               <w:start w:w="0" w:type="dxa"/>
               <w:end w:w="0" w:type="dxa"/>
             </w:tcMar>
+            <w:tcW w:w="1540043" w:type="dxa"/>
+            <w:vAlign w:val="bottom"/>
           </w:tcPr>
           <w:p>
             <w:pPr>
-              <w:autoSpaceDN w:val="0"/>
-              <w:autoSpaceDE w:val="0"/>
-              <w:widowControl/>
-              <w:spacing w:line="240" w:lineRule="auto" w:before="106" w:after="0"/>
-              <w:ind w:left="180" w:right="0" w:firstLine="0"/>
-              <w:jc w:val="left"/>
+              <w:ind w:right="200"/>
+              <w:jc w:val="center"/>
             </w:pPr>
             <w:r>
-              <w:rPr>
-                <w:rFonts w:ascii="Verdana" w:hAnsi="Verdana" w:eastAsia="Verdana"/>
-                <w:b w:val="0"/>
-                <w:i w:val="0"/>
-                <w:color w:val="333333"/>
-                <w:sz w:val="20"/>
-              </w:rPr>
-              <w:t>Craig Breedlove</w:t>
+              <w:t xml:space="preserve">Craig Breedlove           </w:t>
             </w:r>
           </w:p>
         </w:tc>
@@ -2307,25 +2035,16 @@
               <w:start w:w="0" w:type="dxa"/>
               <w:end w:w="0" w:type="dxa"/>
             </w:tcMar>
+            <w:tcW w:w="2669408" w:type="dxa"/>
+            <w:vAlign w:val="bottom"/>
           </w:tcPr>
           <w:p>
             <w:pPr>
-              <w:autoSpaceDN w:val="0"/>
-              <w:autoSpaceDE w:val="0"/>
-              <w:widowControl/>
-              <w:spacing w:line="240" w:lineRule="auto" w:before="90" w:after="0"/>
-              <w:ind w:left="220" w:right="0" w:firstLine="0"/>
-              <w:jc w:val="left"/>
+              <w:ind w:right="200"/>
+              <w:jc w:val="center"/>
             </w:pPr>
             <w:r>
-              <w:rPr>
-                <w:rFonts w:ascii="Verdana" w:hAnsi="Verdana" w:eastAsia="Verdana"/>
-                <w:b w:val="0"/>
-                <w:i w:val="0"/>
-                <w:color w:val="333333"/>
-                <w:sz w:val="20"/>
-              </w:rPr>
-              <w:t xml:space="preserve">Spirit of America, Sonic 1 </w:t>
+              <w:t>Spirit of America, Sonic 1</w:t>
             </w:r>
           </w:p>
         </w:tc>
@@ -2342,25 +2061,16 @@
               <w:start w:w="0" w:type="dxa"/>
               <w:end w:w="0" w:type="dxa"/>
             </w:tcMar>
+            <w:tcW w:w="924026" w:type="dxa"/>
+            <w:vAlign w:val="bottom"/>
           </w:tcPr>
           <w:p>
             <w:pPr>
-              <w:autoSpaceDN w:val="0"/>
-              <w:autoSpaceDE w:val="0"/>
-              <w:widowControl/>
-              <w:spacing w:line="240" w:lineRule="auto" w:before="90" w:after="0"/>
-              <w:ind w:left="200" w:right="0" w:firstLine="0"/>
-              <w:jc w:val="left"/>
+              <w:ind w:right="200"/>
+              <w:jc w:val="center"/>
             </w:pPr>
             <w:r>
-              <w:rPr>
-                <w:rFonts w:ascii="Verdana" w:hAnsi="Verdana" w:eastAsia="Verdana"/>
-                <w:b w:val="0"/>
-                <w:i w:val="0"/>
-                <w:color w:val="333333"/>
-                <w:sz w:val="20"/>
-              </w:rPr>
-              <w:t xml:space="preserve">GE J79 </w:t>
+              <w:t xml:space="preserve">GE J79                    </w:t>
             </w:r>
           </w:p>
         </w:tc>
@@ -2377,25 +2087,16 @@
               <w:start w:w="0" w:type="dxa"/>
               <w:end w:w="0" w:type="dxa"/>
             </w:tcMar>
+            <w:tcW w:w="821356" w:type="dxa"/>
+            <w:vAlign w:val="bottom"/>
           </w:tcPr>
           <w:p>
             <w:pPr>
-              <w:autoSpaceDN w:val="0"/>
-              <w:autoSpaceDE w:val="0"/>
-              <w:widowControl/>
-              <w:spacing w:line="240" w:lineRule="auto" w:before="90" w:after="0"/>
-              <w:ind w:left="180" w:right="0" w:firstLine="0"/>
-              <w:jc w:val="left"/>
+              <w:ind w:right="200"/>
+              <w:jc w:val="center"/>
             </w:pPr>
             <w:r>
-              <w:rPr>
-                <w:rFonts w:ascii="Verdana" w:hAnsi="Verdana" w:eastAsia="Verdana"/>
-                <w:b w:val="0"/>
-                <w:i w:val="0"/>
-                <w:color w:val="333333"/>
-                <w:sz w:val="20"/>
-              </w:rPr>
-              <w:t xml:space="preserve">11/2/65 </w:t>
+              <w:t xml:space="preserve">11/2/65                   </w:t>
             </w:r>
           </w:p>
         </w:tc>
@@ -2417,25 +2118,16 @@
               <w:start w:w="0" w:type="dxa"/>
               <w:end w:w="0" w:type="dxa"/>
             </w:tcMar>
+            <w:tcW w:w="1129365" w:type="dxa"/>
+            <w:vAlign w:val="bottom"/>
           </w:tcPr>
           <w:p>
             <w:pPr>
-              <w:autoSpaceDN w:val="0"/>
-              <w:autoSpaceDE w:val="0"/>
-              <w:widowControl/>
-              <w:spacing w:line="240" w:lineRule="auto" w:before="106" w:after="0"/>
-              <w:ind w:left="220" w:right="0" w:firstLine="0"/>
-              <w:jc w:val="left"/>
+              <w:ind w:right="200"/>
+              <w:jc w:val="center"/>
             </w:pPr>
             <w:r>
-              <w:rPr>
-                <w:rFonts w:ascii="Verdana" w:hAnsi="Verdana" w:eastAsia="Verdana"/>
-                <w:b w:val="0"/>
-                <w:i w:val="0"/>
-                <w:color w:val="333333"/>
-                <w:sz w:val="20"/>
-              </w:rPr>
-              <w:t>576.553</w:t>
+              <w:t xml:space="preserve">576.553                   </w:t>
             </w:r>
           </w:p>
         </w:tc>
@@ -2452,25 +2144,16 @@
               <w:start w:w="0" w:type="dxa"/>
               <w:end w:w="0" w:type="dxa"/>
             </w:tcMar>
+            <w:tcW w:w="1540043" w:type="dxa"/>
+            <w:vAlign w:val="bottom"/>
           </w:tcPr>
           <w:p>
             <w:pPr>
-              <w:autoSpaceDN w:val="0"/>
-              <w:autoSpaceDE w:val="0"/>
-              <w:widowControl/>
-              <w:spacing w:line="240" w:lineRule="auto" w:before="106" w:after="0"/>
-              <w:ind w:left="180" w:right="0" w:firstLine="0"/>
-              <w:jc w:val="left"/>
+              <w:ind w:right="200"/>
+              <w:jc w:val="center"/>
             </w:pPr>
             <w:r>
-              <w:rPr>
-                <w:rFonts w:ascii="Verdana" w:hAnsi="Verdana" w:eastAsia="Verdana"/>
-                <w:b w:val="0"/>
-                <w:i w:val="0"/>
-                <w:color w:val="333333"/>
-                <w:sz w:val="20"/>
-              </w:rPr>
-              <w:t>Art Arfons</w:t>
+              <w:t xml:space="preserve">Art Arfons                </w:t>
             </w:r>
           </w:p>
         </w:tc>
@@ -2487,25 +2170,16 @@
               <w:start w:w="0" w:type="dxa"/>
               <w:end w:w="0" w:type="dxa"/>
             </w:tcMar>
+            <w:tcW w:w="2669408" w:type="dxa"/>
+            <w:vAlign w:val="bottom"/>
           </w:tcPr>
           <w:p>
             <w:pPr>
-              <w:autoSpaceDN w:val="0"/>
-              <w:autoSpaceDE w:val="0"/>
-              <w:widowControl/>
-              <w:spacing w:line="240" w:lineRule="auto" w:before="90" w:after="0"/>
-              <w:ind w:left="220" w:right="0" w:firstLine="0"/>
-              <w:jc w:val="left"/>
+              <w:ind w:right="200"/>
+              <w:jc w:val="center"/>
             </w:pPr>
             <w:r>
-              <w:rPr>
-                <w:rFonts w:ascii="Verdana" w:hAnsi="Verdana" w:eastAsia="Verdana"/>
-                <w:b w:val="0"/>
-                <w:i w:val="0"/>
-                <w:color w:val="333333"/>
-                <w:sz w:val="20"/>
-              </w:rPr>
-              <w:t xml:space="preserve">Green Monster </w:t>
+              <w:t xml:space="preserve">Green Monster             </w:t>
             </w:r>
           </w:p>
         </w:tc>
@@ -2522,25 +2196,16 @@
               <w:start w:w="0" w:type="dxa"/>
               <w:end w:w="0" w:type="dxa"/>
             </w:tcMar>
+            <w:tcW w:w="924026" w:type="dxa"/>
+            <w:vAlign w:val="bottom"/>
           </w:tcPr>
           <w:p>
             <w:pPr>
-              <w:autoSpaceDN w:val="0"/>
-              <w:autoSpaceDE w:val="0"/>
-              <w:widowControl/>
-              <w:spacing w:line="240" w:lineRule="auto" w:before="90" w:after="0"/>
-              <w:ind w:left="200" w:right="0" w:firstLine="0"/>
-              <w:jc w:val="left"/>
+              <w:ind w:right="200"/>
+              <w:jc w:val="center"/>
             </w:pPr>
             <w:r>
-              <w:rPr>
-                <w:rFonts w:ascii="Verdana" w:hAnsi="Verdana" w:eastAsia="Verdana"/>
-                <w:b w:val="0"/>
-                <w:i w:val="0"/>
-                <w:color w:val="333333"/>
-                <w:sz w:val="20"/>
-              </w:rPr>
-              <w:t xml:space="preserve">GE J79 </w:t>
+              <w:t xml:space="preserve">GE J79                    </w:t>
             </w:r>
           </w:p>
         </w:tc>
@@ -2557,25 +2222,16 @@
               <w:start w:w="0" w:type="dxa"/>
               <w:end w:w="0" w:type="dxa"/>
             </w:tcMar>
+            <w:tcW w:w="821356" w:type="dxa"/>
+            <w:vAlign w:val="bottom"/>
           </w:tcPr>
           <w:p>
             <w:pPr>
-              <w:autoSpaceDN w:val="0"/>
-              <w:autoSpaceDE w:val="0"/>
-              <w:widowControl/>
-              <w:spacing w:line="240" w:lineRule="auto" w:before="90" w:after="0"/>
-              <w:ind w:left="180" w:right="0" w:firstLine="0"/>
-              <w:jc w:val="left"/>
+              <w:ind w:right="200"/>
+              <w:jc w:val="center"/>
             </w:pPr>
             <w:r>
-              <w:rPr>
-                <w:rFonts w:ascii="Verdana" w:hAnsi="Verdana" w:eastAsia="Verdana"/>
-                <w:b w:val="0"/>
-                <w:i w:val="0"/>
-                <w:color w:val="333333"/>
-                <w:sz w:val="20"/>
-              </w:rPr>
-              <w:t xml:space="preserve">11/7/65 </w:t>
+              <w:t xml:space="preserve">11/7/65                   </w:t>
             </w:r>
           </w:p>
         </w:tc>
@@ -2597,25 +2253,16 @@
               <w:start w:w="0" w:type="dxa"/>
               <w:end w:w="0" w:type="dxa"/>
             </w:tcMar>
+            <w:tcW w:w="1129365" w:type="dxa"/>
+            <w:vAlign w:val="bottom"/>
           </w:tcPr>
           <w:p>
             <w:pPr>
-              <w:autoSpaceDN w:val="0"/>
-              <w:autoSpaceDE w:val="0"/>
-              <w:widowControl/>
-              <w:spacing w:line="240" w:lineRule="auto" w:before="106" w:after="0"/>
-              <w:ind w:left="220" w:right="0" w:firstLine="0"/>
-              <w:jc w:val="left"/>
+              <w:ind w:right="200"/>
+              <w:jc w:val="center"/>
             </w:pPr>
             <w:r>
-              <w:rPr>
-                <w:rFonts w:ascii="Verdana" w:hAnsi="Verdana" w:eastAsia="Verdana"/>
-                <w:b w:val="0"/>
-                <w:i w:val="0"/>
-                <w:color w:val="333333"/>
-                <w:sz w:val="20"/>
-              </w:rPr>
-              <w:t>600.601</w:t>
+              <w:t xml:space="preserve">600.601                   </w:t>
             </w:r>
           </w:p>
         </w:tc>
@@ -2632,25 +2279,16 @@
               <w:start w:w="0" w:type="dxa"/>
               <w:end w:w="0" w:type="dxa"/>
             </w:tcMar>
+            <w:tcW w:w="1540043" w:type="dxa"/>
+            <w:vAlign w:val="bottom"/>
           </w:tcPr>
           <w:p>
             <w:pPr>
-              <w:autoSpaceDN w:val="0"/>
-              <w:autoSpaceDE w:val="0"/>
-              <w:widowControl/>
-              <w:spacing w:line="240" w:lineRule="auto" w:before="106" w:after="0"/>
-              <w:ind w:left="180" w:right="0" w:firstLine="0"/>
-              <w:jc w:val="left"/>
+              <w:ind w:right="200"/>
+              <w:jc w:val="center"/>
             </w:pPr>
             <w:r>
-              <w:rPr>
-                <w:rFonts w:ascii="Verdana" w:hAnsi="Verdana" w:eastAsia="Verdana"/>
-                <w:b w:val="0"/>
-                <w:i w:val="0"/>
-                <w:color w:val="333333"/>
-                <w:sz w:val="20"/>
-              </w:rPr>
-              <w:t>Craig Breedlove</w:t>
+              <w:t xml:space="preserve">Craig Breedlove           </w:t>
             </w:r>
           </w:p>
         </w:tc>
@@ -2667,24 +2305,15 @@
               <w:start w:w="0" w:type="dxa"/>
               <w:end w:w="0" w:type="dxa"/>
             </w:tcMar>
+            <w:tcW w:w="2669408" w:type="dxa"/>
+            <w:vAlign w:val="bottom"/>
           </w:tcPr>
           <w:p>
             <w:pPr>
-              <w:autoSpaceDN w:val="0"/>
-              <w:autoSpaceDE w:val="0"/>
-              <w:widowControl/>
-              <w:spacing w:line="240" w:lineRule="auto" w:before="90" w:after="0"/>
-              <w:ind w:left="0" w:right="0" w:firstLine="0"/>
+              <w:ind w:right="200"/>
               <w:jc w:val="center"/>
             </w:pPr>
             <w:r>
-              <w:rPr>
-                <w:rFonts w:ascii="Verdana" w:hAnsi="Verdana" w:eastAsia="Verdana"/>
-                <w:b w:val="0"/>
-                <w:i w:val="0"/>
-                <w:color w:val="333333"/>
-                <w:sz w:val="20"/>
-              </w:rPr>
               <w:t>Spirit of America, Sonic 1</w:t>
             </w:r>
           </w:p>
@@ -2702,25 +2331,16 @@
               <w:start w:w="0" w:type="dxa"/>
               <w:end w:w="0" w:type="dxa"/>
             </w:tcMar>
+            <w:tcW w:w="924026" w:type="dxa"/>
+            <w:vAlign w:val="bottom"/>
           </w:tcPr>
           <w:p>
             <w:pPr>
-              <w:autoSpaceDN w:val="0"/>
-              <w:autoSpaceDE w:val="0"/>
-              <w:widowControl/>
-              <w:spacing w:line="240" w:lineRule="auto" w:before="90" w:after="0"/>
-              <w:ind w:left="200" w:right="0" w:firstLine="0"/>
-              <w:jc w:val="left"/>
+              <w:ind w:right="200"/>
+              <w:jc w:val="center"/>
             </w:pPr>
             <w:r>
-              <w:rPr>
-                <w:rFonts w:ascii="Verdana" w:hAnsi="Verdana" w:eastAsia="Verdana"/>
-                <w:b w:val="0"/>
-                <w:i w:val="0"/>
-                <w:color w:val="333333"/>
-                <w:sz w:val="20"/>
-              </w:rPr>
-              <w:t xml:space="preserve">GE J79 </w:t>
+              <w:t xml:space="preserve">GE J79                    </w:t>
             </w:r>
           </w:p>
         </w:tc>
@@ -2737,25 +2357,16 @@
               <w:start w:w="0" w:type="dxa"/>
               <w:end w:w="0" w:type="dxa"/>
             </w:tcMar>
+            <w:tcW w:w="821356" w:type="dxa"/>
+            <w:vAlign w:val="bottom"/>
           </w:tcPr>
           <w:p>
             <w:pPr>
-              <w:autoSpaceDN w:val="0"/>
-              <w:autoSpaceDE w:val="0"/>
-              <w:widowControl/>
-              <w:spacing w:line="240" w:lineRule="auto" w:before="90" w:after="0"/>
-              <w:ind w:left="0" w:right="0" w:firstLine="0"/>
+              <w:ind w:right="200"/>
               <w:jc w:val="center"/>
             </w:pPr>
             <w:r>
-              <w:rPr>
-                <w:rFonts w:ascii="Verdana" w:hAnsi="Verdana" w:eastAsia="Verdana"/>
-                <w:b w:val="0"/>
-                <w:i w:val="0"/>
-                <w:color w:val="333333"/>
-                <w:sz w:val="20"/>
-              </w:rPr>
-              <w:t xml:space="preserve">11/15/65 </w:t>
+              <w:t xml:space="preserve">11/15/65                  </w:t>
             </w:r>
           </w:p>
         </w:tc>
@@ -2777,25 +2388,16 @@
               <w:start w:w="0" w:type="dxa"/>
               <w:end w:w="0" w:type="dxa"/>
             </w:tcMar>
+            <w:tcW w:w="1129365" w:type="dxa"/>
+            <w:vAlign w:val="bottom"/>
           </w:tcPr>
           <w:p>
             <w:pPr>
-              <w:autoSpaceDN w:val="0"/>
-              <w:autoSpaceDE w:val="0"/>
-              <w:widowControl/>
-              <w:spacing w:line="240" w:lineRule="auto" w:before="106" w:after="0"/>
-              <w:ind w:left="220" w:right="0" w:firstLine="0"/>
-              <w:jc w:val="left"/>
+              <w:ind w:right="200"/>
+              <w:jc w:val="center"/>
             </w:pPr>
             <w:r>
-              <w:rPr>
-                <w:rFonts w:ascii="Verdana" w:hAnsi="Verdana" w:eastAsia="Verdana"/>
-                <w:b w:val="0"/>
-                <w:i w:val="0"/>
-                <w:color w:val="333333"/>
-                <w:sz w:val="20"/>
-              </w:rPr>
-              <w:t>622.407</w:t>
+              <w:t xml:space="preserve">622.407                   </w:t>
             </w:r>
           </w:p>
         </w:tc>
@@ -2812,25 +2414,16 @@
               <w:start w:w="0" w:type="dxa"/>
               <w:end w:w="0" w:type="dxa"/>
             </w:tcMar>
+            <w:tcW w:w="1540043" w:type="dxa"/>
+            <w:vAlign w:val="bottom"/>
           </w:tcPr>
           <w:p>
             <w:pPr>
-              <w:autoSpaceDN w:val="0"/>
-              <w:autoSpaceDE w:val="0"/>
-              <w:widowControl/>
-              <w:spacing w:line="240" w:lineRule="auto" w:before="106" w:after="0"/>
-              <w:ind w:left="180" w:right="0" w:firstLine="0"/>
-              <w:jc w:val="left"/>
+              <w:ind w:right="200"/>
+              <w:jc w:val="center"/>
             </w:pPr>
             <w:r>
-              <w:rPr>
-                <w:rFonts w:ascii="Verdana" w:hAnsi="Verdana" w:eastAsia="Verdana"/>
-                <w:b w:val="0"/>
-                <w:i w:val="0"/>
-                <w:color w:val="333333"/>
-                <w:sz w:val="20"/>
-              </w:rPr>
-              <w:t>Gary Gabelich</w:t>
+              <w:t xml:space="preserve">Gary Gabelich             </w:t>
             </w:r>
           </w:p>
         </w:tc>
@@ -2847,25 +2440,16 @@
               <w:start w:w="0" w:type="dxa"/>
               <w:end w:w="0" w:type="dxa"/>
             </w:tcMar>
+            <w:tcW w:w="2669408" w:type="dxa"/>
+            <w:vAlign w:val="bottom"/>
           </w:tcPr>
           <w:p>
             <w:pPr>
-              <w:autoSpaceDN w:val="0"/>
-              <w:autoSpaceDE w:val="0"/>
-              <w:widowControl/>
-              <w:spacing w:line="240" w:lineRule="auto" w:before="90" w:after="0"/>
-              <w:ind w:left="220" w:right="0" w:firstLine="0"/>
-              <w:jc w:val="left"/>
+              <w:ind w:right="200"/>
+              <w:jc w:val="center"/>
             </w:pPr>
             <w:r>
-              <w:rPr>
-                <w:rFonts w:ascii="Verdana" w:hAnsi="Verdana" w:eastAsia="Verdana"/>
-                <w:b w:val="0"/>
-                <w:i w:val="0"/>
-                <w:color w:val="333333"/>
-                <w:sz w:val="20"/>
-              </w:rPr>
-              <w:t xml:space="preserve">Blue Flame </w:t>
+              <w:t xml:space="preserve">Blue Flame                </w:t>
             </w:r>
           </w:p>
         </w:tc>
@@ -2882,25 +2466,16 @@
               <w:start w:w="0" w:type="dxa"/>
               <w:end w:w="0" w:type="dxa"/>
             </w:tcMar>
+            <w:tcW w:w="924026" w:type="dxa"/>
+            <w:vAlign w:val="bottom"/>
           </w:tcPr>
           <w:p>
             <w:pPr>
-              <w:autoSpaceDN w:val="0"/>
-              <w:autoSpaceDE w:val="0"/>
-              <w:widowControl/>
-              <w:spacing w:line="240" w:lineRule="auto" w:before="90" w:after="0"/>
-              <w:ind w:left="200" w:right="0" w:firstLine="0"/>
-              <w:jc w:val="left"/>
+              <w:ind w:right="200"/>
+              <w:jc w:val="center"/>
             </w:pPr>
             <w:r>
-              <w:rPr>
-                <w:rFonts w:ascii="Verdana" w:hAnsi="Verdana" w:eastAsia="Verdana"/>
-                <w:b w:val="0"/>
-                <w:i w:val="0"/>
-                <w:color w:val="333333"/>
-                <w:sz w:val="20"/>
-              </w:rPr>
-              <w:t xml:space="preserve">Rocket </w:t>
+              <w:t xml:space="preserve">Rocket                    </w:t>
             </w:r>
           </w:p>
         </w:tc>
@@ -2917,25 +2492,16 @@
               <w:start w:w="0" w:type="dxa"/>
               <w:end w:w="0" w:type="dxa"/>
             </w:tcMar>
+            <w:tcW w:w="821356" w:type="dxa"/>
+            <w:vAlign w:val="bottom"/>
           </w:tcPr>
           <w:p>
             <w:pPr>
-              <w:autoSpaceDN w:val="0"/>
-              <w:autoSpaceDE w:val="0"/>
-              <w:widowControl/>
-              <w:spacing w:line="240" w:lineRule="auto" w:before="90" w:after="0"/>
-              <w:ind w:left="0" w:right="0" w:firstLine="0"/>
+              <w:ind w:right="200"/>
               <w:jc w:val="center"/>
             </w:pPr>
             <w:r>
-              <w:rPr>
-                <w:rFonts w:ascii="Verdana" w:hAnsi="Verdana" w:eastAsia="Verdana"/>
-                <w:b w:val="0"/>
-                <w:i w:val="0"/>
-                <w:color w:val="333333"/>
-                <w:sz w:val="20"/>
-              </w:rPr>
-              <w:t xml:space="preserve">10/23/70 </w:t>
+              <w:t xml:space="preserve">10/23/70                  </w:t>
             </w:r>
           </w:p>
         </w:tc>
@@ -2957,25 +2523,16 @@
               <w:start w:w="0" w:type="dxa"/>
               <w:end w:w="0" w:type="dxa"/>
             </w:tcMar>
+            <w:tcW w:w="1129365" w:type="dxa"/>
+            <w:vAlign w:val="bottom"/>
           </w:tcPr>
           <w:p>
             <w:pPr>
-              <w:autoSpaceDN w:val="0"/>
-              <w:autoSpaceDE w:val="0"/>
-              <w:widowControl/>
-              <w:spacing w:line="240" w:lineRule="auto" w:before="106" w:after="0"/>
-              <w:ind w:left="220" w:right="0" w:firstLine="0"/>
-              <w:jc w:val="left"/>
+              <w:ind w:right="200"/>
+              <w:jc w:val="center"/>
             </w:pPr>
             <w:r>
-              <w:rPr>
-                <w:rFonts w:ascii="Verdana" w:hAnsi="Verdana" w:eastAsia="Verdana"/>
-                <w:b w:val="0"/>
-                <w:i w:val="0"/>
-                <w:color w:val="333333"/>
-                <w:sz w:val="20"/>
-              </w:rPr>
-              <w:t>633.468</w:t>
+              <w:t xml:space="preserve">633.468                   </w:t>
             </w:r>
           </w:p>
         </w:tc>
@@ -2992,25 +2549,16 @@
               <w:start w:w="0" w:type="dxa"/>
               <w:end w:w="0" w:type="dxa"/>
             </w:tcMar>
+            <w:tcW w:w="1540043" w:type="dxa"/>
+            <w:vAlign w:val="bottom"/>
           </w:tcPr>
           <w:p>
             <w:pPr>
-              <w:autoSpaceDN w:val="0"/>
-              <w:autoSpaceDE w:val="0"/>
-              <w:widowControl/>
-              <w:spacing w:line="240" w:lineRule="auto" w:before="106" w:after="0"/>
-              <w:ind w:left="180" w:right="0" w:firstLine="0"/>
-              <w:jc w:val="left"/>
+              <w:ind w:right="200"/>
+              <w:jc w:val="center"/>
             </w:pPr>
             <w:r>
-              <w:rPr>
-                <w:rFonts w:ascii="Verdana" w:hAnsi="Verdana" w:eastAsia="Verdana"/>
-                <w:b w:val="0"/>
-                <w:i w:val="0"/>
-                <w:color w:val="333333"/>
-                <w:sz w:val="20"/>
-              </w:rPr>
-              <w:t xml:space="preserve">Richard Noble </w:t>
+              <w:t xml:space="preserve">Richard Noble             </w:t>
             </w:r>
           </w:p>
         </w:tc>
@@ -3027,25 +2575,16 @@
               <w:start w:w="0" w:type="dxa"/>
               <w:end w:w="0" w:type="dxa"/>
             </w:tcMar>
+            <w:tcW w:w="2669408" w:type="dxa"/>
+            <w:vAlign w:val="bottom"/>
           </w:tcPr>
           <w:p>
             <w:pPr>
-              <w:autoSpaceDN w:val="0"/>
-              <w:autoSpaceDE w:val="0"/>
-              <w:widowControl/>
-              <w:spacing w:line="240" w:lineRule="auto" w:before="90" w:after="0"/>
-              <w:ind w:left="220" w:right="0" w:firstLine="0"/>
-              <w:jc w:val="left"/>
+              <w:ind w:right="200"/>
+              <w:jc w:val="center"/>
             </w:pPr>
             <w:r>
-              <w:rPr>
-                <w:rFonts w:ascii="Verdana" w:hAnsi="Verdana" w:eastAsia="Verdana"/>
-                <w:b w:val="0"/>
-                <w:i w:val="0"/>
-                <w:color w:val="333333"/>
-                <w:sz w:val="20"/>
-              </w:rPr>
-              <w:t xml:space="preserve">Thrust 2 </w:t>
+              <w:t xml:space="preserve">Thrust 2                  </w:t>
             </w:r>
           </w:p>
         </w:tc>
@@ -3062,25 +2601,16 @@
               <w:start w:w="0" w:type="dxa"/>
               <w:end w:w="0" w:type="dxa"/>
             </w:tcMar>
+            <w:tcW w:w="924026" w:type="dxa"/>
+            <w:vAlign w:val="bottom"/>
           </w:tcPr>
           <w:p>
             <w:pPr>
-              <w:autoSpaceDN w:val="0"/>
-              <w:autoSpaceDE w:val="0"/>
-              <w:widowControl/>
-              <w:spacing w:line="240" w:lineRule="auto" w:before="90" w:after="0"/>
-              <w:ind w:left="0" w:right="0" w:firstLine="0"/>
+              <w:ind w:right="200"/>
               <w:jc w:val="center"/>
             </w:pPr>
             <w:r>
-              <w:rPr>
-                <w:rFonts w:ascii="Verdana" w:hAnsi="Verdana" w:eastAsia="Verdana"/>
-                <w:b w:val="0"/>
-                <w:i w:val="0"/>
-                <w:color w:val="333333"/>
-                <w:sz w:val="20"/>
-              </w:rPr>
-              <w:t xml:space="preserve">RR RG 146 </w:t>
+              <w:t xml:space="preserve">RR RG 146                 </w:t>
             </w:r>
           </w:p>
         </w:tc>
@@ -3097,25 +2627,16 @@
               <w:start w:w="0" w:type="dxa"/>
               <w:end w:w="0" w:type="dxa"/>
             </w:tcMar>
+            <w:tcW w:w="821356" w:type="dxa"/>
+            <w:vAlign w:val="bottom"/>
           </w:tcPr>
           <w:p>
             <w:pPr>
-              <w:autoSpaceDN w:val="0"/>
-              <w:autoSpaceDE w:val="0"/>
-              <w:widowControl/>
-              <w:spacing w:line="240" w:lineRule="auto" w:before="90" w:after="0"/>
-              <w:ind w:left="180" w:right="0" w:firstLine="0"/>
-              <w:jc w:val="left"/>
+              <w:ind w:right="200"/>
+              <w:jc w:val="center"/>
             </w:pPr>
             <w:r>
-              <w:rPr>
-                <w:rFonts w:ascii="Verdana" w:hAnsi="Verdana" w:eastAsia="Verdana"/>
-                <w:b w:val="0"/>
-                <w:i w:val="0"/>
-                <w:color w:val="333333"/>
-                <w:sz w:val="20"/>
-              </w:rPr>
-              <w:t xml:space="preserve">10/4/83 </w:t>
+              <w:t xml:space="preserve">10/4/83                   </w:t>
             </w:r>
           </w:p>
         </w:tc>
@@ -3137,25 +2658,16 @@
               <w:start w:w="0" w:type="dxa"/>
               <w:end w:w="0" w:type="dxa"/>
             </w:tcMar>
+            <w:tcW w:w="1129365" w:type="dxa"/>
+            <w:vAlign w:val="bottom"/>
           </w:tcPr>
           <w:p>
             <w:pPr>
-              <w:autoSpaceDN w:val="0"/>
-              <w:autoSpaceDE w:val="0"/>
-              <w:widowControl/>
-              <w:spacing w:line="240" w:lineRule="auto" w:before="106" w:after="0"/>
-              <w:ind w:left="220" w:right="0" w:firstLine="0"/>
-              <w:jc w:val="left"/>
+              <w:ind w:right="200"/>
+              <w:jc w:val="center"/>
             </w:pPr>
             <w:r>
-              <w:rPr>
-                <w:rFonts w:ascii="Verdana" w:hAnsi="Verdana" w:eastAsia="Verdana"/>
-                <w:b w:val="0"/>
-                <w:i w:val="0"/>
-                <w:color w:val="333333"/>
-                <w:sz w:val="20"/>
-              </w:rPr>
-              <w:t>763.035</w:t>
+              <w:t xml:space="preserve">763.035                   </w:t>
             </w:r>
           </w:p>
         </w:tc>
@@ -3172,25 +2684,16 @@
               <w:start w:w="0" w:type="dxa"/>
               <w:end w:w="0" w:type="dxa"/>
             </w:tcMar>
+            <w:tcW w:w="1540043" w:type="dxa"/>
+            <w:vAlign w:val="bottom"/>
           </w:tcPr>
           <w:p>
             <w:pPr>
-              <w:autoSpaceDN w:val="0"/>
-              <w:autoSpaceDE w:val="0"/>
-              <w:widowControl/>
-              <w:spacing w:line="240" w:lineRule="auto" w:before="106" w:after="0"/>
-              <w:ind w:left="180" w:right="0" w:firstLine="0"/>
-              <w:jc w:val="left"/>
+              <w:ind w:right="200"/>
+              <w:jc w:val="center"/>
             </w:pPr>
             <w:r>
-              <w:rPr>
-                <w:rFonts w:ascii="Verdana" w:hAnsi="Verdana" w:eastAsia="Verdana"/>
-                <w:b w:val="0"/>
-                <w:i w:val="0"/>
-                <w:color w:val="333333"/>
-                <w:sz w:val="20"/>
-              </w:rPr>
-              <w:t>Andy Green</w:t>
+              <w:t xml:space="preserve">Andy Green                </w:t>
             </w:r>
           </w:p>
         </w:tc>
@@ -3207,25 +2710,16 @@
               <w:start w:w="0" w:type="dxa"/>
               <w:end w:w="0" w:type="dxa"/>
             </w:tcMar>
+            <w:tcW w:w="2669408" w:type="dxa"/>
+            <w:vAlign w:val="bottom"/>
           </w:tcPr>
           <w:p>
             <w:pPr>
-              <w:autoSpaceDN w:val="0"/>
-              <w:autoSpaceDE w:val="0"/>
-              <w:widowControl/>
-              <w:spacing w:line="240" w:lineRule="auto" w:before="90" w:after="0"/>
-              <w:ind w:left="220" w:right="0" w:firstLine="0"/>
-              <w:jc w:val="left"/>
+              <w:ind w:right="200"/>
+              <w:jc w:val="center"/>
             </w:pPr>
             <w:r>
-              <w:rPr>
-                <w:rFonts w:ascii="Verdana" w:hAnsi="Verdana" w:eastAsia="Verdana"/>
-                <w:b w:val="0"/>
-                <w:i w:val="0"/>
-                <w:color w:val="333333"/>
-                <w:sz w:val="20"/>
-              </w:rPr>
-              <w:t>Thrust SSC</w:t>
+              <w:t xml:space="preserve">Thrust SSC                </w:t>
             </w:r>
           </w:p>
         </w:tc>
@@ -3242,25 +2736,16 @@
               <w:start w:w="0" w:type="dxa"/>
               <w:end w:w="0" w:type="dxa"/>
             </w:tcMar>
+            <w:tcW w:w="924026" w:type="dxa"/>
+            <w:vAlign w:val="bottom"/>
           </w:tcPr>
           <w:p>
             <w:pPr>
-              <w:autoSpaceDN w:val="0"/>
-              <w:autoSpaceDE w:val="0"/>
-              <w:widowControl/>
-              <w:spacing w:line="240" w:lineRule="auto" w:before="90" w:after="0"/>
-              <w:ind w:left="200" w:right="0" w:firstLine="0"/>
-              <w:jc w:val="left"/>
+              <w:ind w:right="200"/>
+              <w:jc w:val="center"/>
             </w:pPr>
             <w:r>
-              <w:rPr>
-                <w:rFonts w:ascii="Verdana" w:hAnsi="Verdana" w:eastAsia="Verdana"/>
-                <w:b w:val="0"/>
-                <w:i w:val="0"/>
-                <w:color w:val="333333"/>
-                <w:sz w:val="20"/>
-              </w:rPr>
-              <w:t>RR Spey</w:t>
+              <w:t xml:space="preserve">RR Spey                   </w:t>
             </w:r>
           </w:p>
         </w:tc>
@@ -3277,25 +2762,16 @@
               <w:start w:w="0" w:type="dxa"/>
               <w:end w:w="0" w:type="dxa"/>
             </w:tcMar>
+            <w:tcW w:w="821356" w:type="dxa"/>
+            <w:vAlign w:val="bottom"/>
           </w:tcPr>
           <w:p>
             <w:pPr>
-              <w:autoSpaceDN w:val="0"/>
-              <w:autoSpaceDE w:val="0"/>
-              <w:widowControl/>
-              <w:spacing w:line="240" w:lineRule="auto" w:before="90" w:after="0"/>
-              <w:ind w:left="0" w:right="0" w:firstLine="0"/>
+              <w:ind w:right="200"/>
               <w:jc w:val="center"/>
             </w:pPr>
             <w:r>
-              <w:rPr>
-                <w:rFonts w:ascii="Verdana" w:hAnsi="Verdana" w:eastAsia="Verdana"/>
-                <w:b w:val="0"/>
-                <w:i w:val="0"/>
-                <w:color w:val="333333"/>
-                <w:sz w:val="20"/>
-              </w:rPr>
-              <w:t>10/15/97</w:t>
+              <w:t xml:space="preserve">10/15/97                  </w:t>
             </w:r>
           </w:p>
         </w:tc>
@@ -3328,8 +2804,21 @@
               <w:start w:w="0" w:type="dxa"/>
               <w:end w:w="0" w:type="dxa"/>
             </w:tcMar>
+            <w:tcW w:w="1129365" w:type="dxa"/>
+            <w:tcW w:w="1540043" w:type="dxa"/>
+            <w:tcW w:w="2669408" w:type="dxa"/>
+            <w:tcW w:w="924026" w:type="dxa"/>
+            <w:vAlign w:val="bottom"/>
           </w:tcPr>
-          <w:p/>
+          <w:p>
+            <w:pPr>
+              <w:ind w:right="200"/>
+              <w:jc w:val="center"/>
+            </w:pPr>
+            <w:r>
+              <w:t xml:space="preserve">                          </w:t>
+            </w:r>
+          </w:p>
         </w:tc>
         <w:tc>
           <w:tcPr>
@@ -3342,8 +2831,18 @@
               <w:start w:w="0" w:type="dxa"/>
               <w:end w:w="0" w:type="dxa"/>
             </w:tcMar>
+            <w:tcW w:w="821356" w:type="dxa"/>
+            <w:vAlign w:val="bottom"/>
           </w:tcPr>
-          <w:p/>
+          <w:p>
+            <w:pPr>
+              <w:ind w:right="200"/>
+              <w:jc w:val="center"/>
+            </w:pPr>
+            <w:r>
+              <w:t xml:space="preserve">                          </w:t>
+            </w:r>
+          </w:p>
         </w:tc>
       </w:tr>
     </w:tbl>
@@ -3358,54 +2857,74 @@
       </w:pPr>
       <w:r>
         <w:rPr>
+          <w:rFonts w:ascii="Verdana" w:hAnsi="Verdana" w:eastAsia="Verdana"/>
           <w:b/>
-          <w:sz w:val="22"/>
+          <w:i w:val="0"/>
+          <w:color w:val="000000"/>
+          <w:sz w:val="20"/>
         </w:rPr>
         <w:t xml:space="preserve">Example 5: Distance and Time (GR 8-10) </w:t>
       </w:r>
       <w:r>
-        <w:rPr/>
         <w:br/>
       </w:r>
       <w:r>
         <w:rPr>
-          <w:b w:val="0"/>
+          <w:rFonts w:ascii="Verdana" w:hAnsi="Verdana" w:eastAsia="Verdana"/>
+          <w:b/>
+          <w:i w:val="0"/>
+          <w:color w:val="000000"/>
           <w:sz w:val="22"/>
         </w:rPr>
-        <w:t xml:space="preserve">The following data were collected using a car with a water clock set to release a drop in </w:t>
+        <w:t xml:space="preserve">The YASH YASH YASH YASH YASH YASH YASH YASH YASH YASH YASH YASH YASH YASH YASH YASH YASH YASH YASH YASH YASH YASH YASH YASH YASH YASH YASH YASH YASH YASH YASH YASH YASH YASH YASH YASH YASH YASH YASH YASH YASH YASH YASH YASH YASH YASH YASH YASH using a car with a water clock set to release a drop in </w:t>
       </w:r>
       <w:r>
         <w:rPr>
+          <w:rFonts w:ascii="Verdana" w:hAnsi="Verdana" w:eastAsia="Verdana"/>
           <w:b w:val="0"/>
-          <w:sz w:val="22"/>
+          <w:i w:val="0"/>
+          <w:color w:val="000000"/>
+          <w:sz w:val="20"/>
         </w:rPr>
         <w:t xml:space="preserve">a unit of time and a meter stick. The car rolled down an inclined plane. Three trials were </w:t>
       </w:r>
       <w:r>
         <w:rPr>
+          <w:rFonts w:ascii="Verdana" w:hAnsi="Verdana" w:eastAsia="Verdana"/>
           <w:b w:val="0"/>
-          <w:sz w:val="22"/>
+          <w:i w:val="0"/>
+          <w:color w:val="000000"/>
+          <w:sz w:val="20"/>
         </w:rPr>
         <w:t xml:space="preserve">run. Create a data table with an average distance column and an average velocity column, </w:t>
       </w:r>
       <w:r>
         <w:rPr>
+          <w:rFonts w:ascii="Verdana" w:hAnsi="Verdana" w:eastAsia="Verdana"/>
           <w:b w:val="0"/>
-          <w:sz w:val="22"/>
+          <w:i w:val="0"/>
+          <w:color w:val="000000"/>
+          <w:sz w:val="20"/>
         </w:rPr>
         <w:t xml:space="preserve">create an average distance-time graph, and draw the best-fit line or curve. Estimate the </w:t>
       </w:r>
       <w:r>
         <w:rPr>
+          <w:rFonts w:ascii="Verdana" w:hAnsi="Verdana" w:eastAsia="Verdana"/>
           <w:b w:val="0"/>
-          <w:sz w:val="22"/>
+          <w:i w:val="0"/>
+          <w:color w:val="000000"/>
+          <w:sz w:val="20"/>
         </w:rPr>
         <w:t xml:space="preserve">car’s distance traveled and velocity at six drops of water. Describe the motion of the car. Is </w:t>
       </w:r>
       <w:r>
         <w:rPr>
+          <w:rFonts w:ascii="Verdana" w:hAnsi="Verdana" w:eastAsia="Verdana"/>
           <w:b w:val="0"/>
-          <w:sz w:val="22"/>
+          <w:i w:val="0"/>
+          <w:color w:val="000000"/>
+          <w:sz w:val="20"/>
         </w:rPr>
         <w:t>it going at a constant speed, accelerating, or decelerating? How do you know?</w:t>
       </w:r>
@@ -3415,11 +2934,12 @@
         <w:tblW w:type="auto" w:w="0"/>
         <w:tblLayout w:type="fixed"/>
         <w:tblLook w:firstColumn="1" w:firstRow="1" w:lastColumn="0" w:lastRow="0" w:noHBand="0" w:noVBand="1" w:val="04A0"/>
+        <w:jc w:val="center"/>
         <w:tblInd w:w="1730.0" w:type="dxa"/>
       </w:tblPr>
       <w:tblGrid>
-        <w:gridCol w:w="5230"/>
-        <w:gridCol w:w="5230"/>
+        <w:gridCol w:w="6891"/>
+        <w:gridCol w:w="4266"/>
       </w:tblGrid>
       <w:tr>
         <w:trPr>
@@ -3438,25 +2958,16 @@
               <w:start w:w="0" w:type="dxa"/>
               <w:end w:w="0" w:type="dxa"/>
             </w:tcMar>
+            <w:tcW w:w="4375535" w:type="dxa"/>
+            <w:vAlign w:val="bottom"/>
           </w:tcPr>
           <w:p>
             <w:pPr>
-              <w:autoSpaceDN w:val="0"/>
-              <w:autoSpaceDE w:val="0"/>
-              <w:widowControl/>
-              <w:spacing w:line="240" w:lineRule="auto" w:before="6" w:after="0"/>
-              <w:ind w:left="178" w:right="0" w:firstLine="0"/>
-              <w:jc w:val="left"/>
+              <w:ind w:right="200"/>
+              <w:jc w:val="center"/>
             </w:pPr>
             <w:r>
-              <w:rPr>
-                <w:rFonts w:ascii="Verdana" w:hAnsi="Verdana" w:eastAsia="Verdana"/>
-                <w:b/>
-                <w:i w:val="0"/>
-                <w:color w:val="000000"/>
-                <w:sz w:val="20"/>
-              </w:rPr>
-              <w:t xml:space="preserve">Time (drops of water)   </w:t>
+              <w:t>Time (drops of water)</w:t>
             </w:r>
           </w:p>
         </w:tc>
@@ -3473,25 +2984,16 @@
               <w:start w:w="0" w:type="dxa"/>
               <w:end w:w="0" w:type="dxa"/>
             </w:tcMar>
+            <w:tcW w:w="2708664" w:type="dxa"/>
+            <w:vAlign w:val="bottom"/>
           </w:tcPr>
           <w:p>
             <w:pPr>
-              <w:autoSpaceDN w:val="0"/>
-              <w:autoSpaceDE w:val="0"/>
-              <w:widowControl/>
-              <w:spacing w:line="240" w:lineRule="auto" w:before="6" w:after="0"/>
-              <w:ind w:left="0" w:right="0" w:firstLine="0"/>
-              <w:jc w:val="left"/>
+              <w:ind w:right="200"/>
+              <w:jc w:val="center"/>
             </w:pPr>
             <w:r>
-              <w:rPr>
-                <w:rFonts w:ascii="Verdana" w:hAnsi="Verdana" w:eastAsia="Verdana"/>
-                <w:b/>
-                <w:i w:val="0"/>
-                <w:color w:val="000000"/>
-                <w:sz w:val="20"/>
-              </w:rPr>
-              <w:t xml:space="preserve">        Distance (cm)</w:t>
+              <w:t>Distance (cm)</w:t>
             </w:r>
           </w:p>
         </w:tc>
@@ -3513,25 +3015,16 @@
               <w:start w:w="0" w:type="dxa"/>
               <w:end w:w="0" w:type="dxa"/>
             </w:tcMar>
+            <w:tcW w:w="4375535" w:type="dxa"/>
+            <w:vAlign w:val="bottom"/>
           </w:tcPr>
           <w:p>
             <w:pPr>
-              <w:autoSpaceDN w:val="0"/>
-              <w:autoSpaceDE w:val="0"/>
-              <w:widowControl/>
-              <w:spacing w:line="240" w:lineRule="auto" w:before="10" w:after="0"/>
-              <w:ind w:left="0" w:right="1392" w:firstLine="0"/>
-              <w:jc w:val="right"/>
+              <w:ind w:right="200"/>
+              <w:jc w:val="center"/>
             </w:pPr>
             <w:r>
-              <w:rPr>
-                <w:rFonts w:ascii="Verdana" w:hAnsi="Verdana" w:eastAsia="Verdana"/>
-                <w:b w:val="0"/>
-                <w:i w:val="0"/>
-                <w:color w:val="000000"/>
-                <w:sz w:val="20"/>
-              </w:rPr>
-              <w:t xml:space="preserve">1 </w:t>
+              <w:t xml:space="preserve">1            </w:t>
             </w:r>
           </w:p>
         </w:tc>
@@ -3548,25 +3041,16 @@
               <w:start w:w="0" w:type="dxa"/>
               <w:end w:w="0" w:type="dxa"/>
             </w:tcMar>
+            <w:tcW w:w="2708664" w:type="dxa"/>
+            <w:vAlign w:val="bottom"/>
           </w:tcPr>
           <w:p>
             <w:pPr>
-              <w:autoSpaceDN w:val="0"/>
-              <w:autoSpaceDE w:val="0"/>
-              <w:widowControl/>
-              <w:spacing w:line="240" w:lineRule="auto" w:before="10" w:after="0"/>
-              <w:ind w:left="0" w:right="1028" w:firstLine="0"/>
-              <w:jc w:val="right"/>
+              <w:ind w:right="200"/>
+              <w:jc w:val="center"/>
             </w:pPr>
             <w:r>
-              <w:rPr>
-                <w:rFonts w:ascii="Verdana" w:hAnsi="Verdana" w:eastAsia="Verdana"/>
-                <w:b w:val="0"/>
-                <w:i w:val="0"/>
-                <w:color w:val="000000"/>
-                <w:sz w:val="20"/>
-              </w:rPr>
-              <w:t xml:space="preserve"> 10,11,9</w:t>
+              <w:t xml:space="preserve">10,11,9      </w:t>
             </w:r>
           </w:p>
         </w:tc>
@@ -3588,25 +3072,16 @@
               <w:start w:w="0" w:type="dxa"/>
               <w:end w:w="0" w:type="dxa"/>
             </w:tcMar>
+            <w:tcW w:w="4375535" w:type="dxa"/>
+            <w:vAlign w:val="bottom"/>
           </w:tcPr>
           <w:p>
             <w:pPr>
-              <w:autoSpaceDN w:val="0"/>
-              <w:autoSpaceDE w:val="0"/>
-              <w:widowControl/>
-              <w:spacing w:line="240" w:lineRule="auto" w:before="34" w:after="0"/>
-              <w:ind w:left="0" w:right="1392" w:firstLine="0"/>
-              <w:jc w:val="right"/>
+              <w:ind w:right="200"/>
+              <w:jc w:val="center"/>
             </w:pPr>
             <w:r>
-              <w:rPr>
-                <w:rFonts w:ascii="Verdana" w:hAnsi="Verdana" w:eastAsia="Verdana"/>
-                <w:b w:val="0"/>
-                <w:i w:val="0"/>
-                <w:color w:val="000000"/>
-                <w:sz w:val="20"/>
-              </w:rPr>
-              <w:t xml:space="preserve">2 </w:t>
+              <w:t xml:space="preserve">2            </w:t>
             </w:r>
           </w:p>
         </w:tc>
@@ -3623,25 +3098,16 @@
               <w:start w:w="0" w:type="dxa"/>
               <w:end w:w="0" w:type="dxa"/>
             </w:tcMar>
+            <w:tcW w:w="2708664" w:type="dxa"/>
+            <w:vAlign w:val="bottom"/>
           </w:tcPr>
           <w:p>
             <w:pPr>
-              <w:autoSpaceDN w:val="0"/>
-              <w:autoSpaceDE w:val="0"/>
-              <w:widowControl/>
-              <w:spacing w:line="240" w:lineRule="auto" w:before="34" w:after="0"/>
-              <w:ind w:left="0" w:right="0" w:firstLine="0"/>
+              <w:ind w:right="200"/>
               <w:jc w:val="center"/>
             </w:pPr>
             <w:r>
-              <w:rPr>
-                <w:rFonts w:ascii="Verdana" w:hAnsi="Verdana" w:eastAsia="Verdana"/>
-                <w:b w:val="0"/>
-                <w:i w:val="0"/>
-                <w:color w:val="000000"/>
-                <w:sz w:val="20"/>
-              </w:rPr>
-              <w:t xml:space="preserve"> 29, 31, 30</w:t>
+              <w:t xml:space="preserve">29, 31, 30   </w:t>
             </w:r>
           </w:p>
         </w:tc>
@@ -3663,25 +3129,16 @@
               <w:start w:w="0" w:type="dxa"/>
               <w:end w:w="0" w:type="dxa"/>
             </w:tcMar>
+            <w:tcW w:w="4375535" w:type="dxa"/>
+            <w:vAlign w:val="bottom"/>
           </w:tcPr>
           <w:p>
             <w:pPr>
-              <w:autoSpaceDN w:val="0"/>
-              <w:autoSpaceDE w:val="0"/>
-              <w:widowControl/>
-              <w:spacing w:line="240" w:lineRule="auto" w:before="38" w:after="0"/>
-              <w:ind w:left="0" w:right="1392" w:firstLine="0"/>
-              <w:jc w:val="right"/>
+              <w:ind w:right="200"/>
+              <w:jc w:val="center"/>
             </w:pPr>
             <w:r>
-              <w:rPr>
-                <w:rFonts w:ascii="Verdana" w:hAnsi="Verdana" w:eastAsia="Verdana"/>
-                <w:b w:val="0"/>
-                <w:i w:val="0"/>
-                <w:color w:val="000000"/>
-                <w:sz w:val="20"/>
-              </w:rPr>
-              <w:t xml:space="preserve">3 </w:t>
+              <w:t xml:space="preserve">3            </w:t>
             </w:r>
           </w:p>
         </w:tc>
@@ -3698,25 +3155,16 @@
               <w:start w:w="0" w:type="dxa"/>
               <w:end w:w="0" w:type="dxa"/>
             </w:tcMar>
+            <w:tcW w:w="2708664" w:type="dxa"/>
+            <w:vAlign w:val="bottom"/>
           </w:tcPr>
           <w:p>
             <w:pPr>
-              <w:autoSpaceDN w:val="0"/>
-              <w:autoSpaceDE w:val="0"/>
-              <w:widowControl/>
-              <w:spacing w:line="240" w:lineRule="auto" w:before="38" w:after="0"/>
-              <w:ind w:left="0" w:right="0" w:firstLine="0"/>
+              <w:ind w:right="200"/>
               <w:jc w:val="center"/>
             </w:pPr>
             <w:r>
-              <w:rPr>
-                <w:rFonts w:ascii="Verdana" w:hAnsi="Verdana" w:eastAsia="Verdana"/>
-                <w:b w:val="0"/>
-                <w:i w:val="0"/>
-                <w:color w:val="000000"/>
-                <w:sz w:val="20"/>
-              </w:rPr>
-              <w:t xml:space="preserve"> 59, 58, 61</w:t>
+              <w:t xml:space="preserve">59, 58, 61   </w:t>
             </w:r>
           </w:p>
         </w:tc>
@@ -3738,25 +3186,16 @@
               <w:start w:w="0" w:type="dxa"/>
               <w:end w:w="0" w:type="dxa"/>
             </w:tcMar>
+            <w:tcW w:w="4375535" w:type="dxa"/>
+            <w:vAlign w:val="bottom"/>
           </w:tcPr>
           <w:p>
             <w:pPr>
-              <w:autoSpaceDN w:val="0"/>
-              <w:autoSpaceDE w:val="0"/>
-              <w:widowControl/>
-              <w:spacing w:line="240" w:lineRule="auto" w:before="42" w:after="0"/>
-              <w:ind w:left="0" w:right="1392" w:firstLine="0"/>
-              <w:jc w:val="right"/>
+              <w:ind w:right="200"/>
+              <w:jc w:val="center"/>
             </w:pPr>
             <w:r>
-              <w:rPr>
-                <w:rFonts w:ascii="Verdana" w:hAnsi="Verdana" w:eastAsia="Verdana"/>
-                <w:b w:val="0"/>
-                <w:i w:val="0"/>
-                <w:color w:val="000000"/>
-                <w:sz w:val="20"/>
-              </w:rPr>
-              <w:t xml:space="preserve">4 </w:t>
+              <w:t xml:space="preserve">4            </w:t>
             </w:r>
           </w:p>
         </w:tc>
@@ -3773,25 +3212,16 @@
               <w:start w:w="0" w:type="dxa"/>
               <w:end w:w="0" w:type="dxa"/>
             </w:tcMar>
+            <w:tcW w:w="2708664" w:type="dxa"/>
+            <w:vAlign w:val="bottom"/>
           </w:tcPr>
           <w:p>
             <w:pPr>
-              <w:autoSpaceDN w:val="0"/>
-              <w:autoSpaceDE w:val="0"/>
-              <w:widowControl/>
-              <w:spacing w:line="240" w:lineRule="auto" w:before="42" w:after="0"/>
-              <w:ind w:left="0" w:right="506" w:firstLine="0"/>
-              <w:jc w:val="right"/>
+              <w:ind w:right="200"/>
+              <w:jc w:val="center"/>
             </w:pPr>
             <w:r>
-              <w:rPr>
-                <w:rFonts w:ascii="Verdana" w:hAnsi="Verdana" w:eastAsia="Verdana"/>
-                <w:b w:val="0"/>
-                <w:i w:val="0"/>
-                <w:color w:val="000000"/>
-                <w:sz w:val="20"/>
-              </w:rPr>
-              <w:t xml:space="preserve"> 102, 100, 98</w:t>
+              <w:t xml:space="preserve">102, 100, 98 </w:t>
             </w:r>
           </w:p>
         </w:tc>
@@ -3813,25 +3243,16 @@
               <w:start w:w="0" w:type="dxa"/>
               <w:end w:w="0" w:type="dxa"/>
             </w:tcMar>
+            <w:tcW w:w="4375535" w:type="dxa"/>
+            <w:vAlign w:val="bottom"/>
           </w:tcPr>
           <w:p>
             <w:pPr>
-              <w:autoSpaceDN w:val="0"/>
-              <w:autoSpaceDE w:val="0"/>
-              <w:widowControl/>
-              <w:spacing w:line="240" w:lineRule="auto" w:before="46" w:after="0"/>
-              <w:ind w:left="0" w:right="1392" w:firstLine="0"/>
-              <w:jc w:val="right"/>
+              <w:ind w:right="200"/>
+              <w:jc w:val="center"/>
             </w:pPr>
             <w:r>
-              <w:rPr>
-                <w:rFonts w:ascii="Verdana" w:hAnsi="Verdana" w:eastAsia="Verdana"/>
-                <w:b w:val="0"/>
-                <w:i w:val="0"/>
-                <w:color w:val="000000"/>
-                <w:sz w:val="20"/>
-              </w:rPr>
-              <w:t xml:space="preserve">5 </w:t>
+              <w:t xml:space="preserve">5            </w:t>
             </w:r>
           </w:p>
         </w:tc>
@@ -3848,25 +3269,16 @@
               <w:start w:w="0" w:type="dxa"/>
               <w:end w:w="0" w:type="dxa"/>
             </w:tcMar>
+            <w:tcW w:w="2708664" w:type="dxa"/>
+            <w:vAlign w:val="bottom"/>
           </w:tcPr>
           <w:p>
             <w:pPr>
-              <w:autoSpaceDN w:val="0"/>
-              <w:autoSpaceDE w:val="0"/>
-              <w:widowControl/>
-              <w:spacing w:line="240" w:lineRule="auto" w:before="46" w:after="0"/>
-              <w:ind w:left="0" w:right="310" w:firstLine="0"/>
-              <w:jc w:val="right"/>
+              <w:ind w:right="200"/>
+              <w:jc w:val="center"/>
             </w:pPr>
             <w:r>
-              <w:rPr>
-                <w:rFonts w:ascii="Verdana" w:hAnsi="Verdana" w:eastAsia="Verdana"/>
-                <w:b w:val="0"/>
-                <w:i w:val="0"/>
-                <w:color w:val="000000"/>
-                <w:sz w:val="20"/>
-              </w:rPr>
-              <w:t xml:space="preserve"> 122, 125, 127 </w:t>
+              <w:t>122, 125, 127</w:t>
             </w:r>
           </w:p>
         </w:tc>
@@ -3883,8 +3295,11 @@
       </w:pPr>
       <w:r>
         <w:rPr>
+          <w:rFonts w:ascii="Verdana" w:hAnsi="Verdana" w:eastAsia="Verdana"/>
           <w:b w:val="0"/>
-          <w:sz w:val="18"/>
+          <w:i w:val="0"/>
+          <w:color w:val="000000"/>
+          <w:sz w:val="17"/>
         </w:rPr>
         <w:t>© 2006 WGBH Educational Foundation. All rights reserved.</w:t>
       </w:r>
@@ -3900,15 +3315,18 @@
       </w:pPr>
       <w:r>
         <w:rPr>
+          <w:rFonts w:ascii="Verdana" w:hAnsi="Verdana" w:eastAsia="Verdana"/>
           <w:b w:val="0"/>
-          <w:sz w:val="22"/>
+          <w:i w:val="0"/>
+          <w:color w:val="000000"/>
+          <w:sz w:val="20"/>
         </w:rPr>
         <w:t>2</w:t>
       </w:r>
     </w:p>
     <w:sectPr>
       <w:pgSz w:w="12240" w:h="15840"/>
-      <w:pgMar w:top="614" w:right="1040" w:bottom="382" w:left="740" w:header="720" w:footer="720" w:gutter="0"/>
+      <w:pgMar w:top="307" w:right="520" w:bottom="191" w:left="370" w:header="720" w:footer="720" w:gutter="0"/>
       <w:cols/>
       <w:docGrid w:linePitch="360"/>
     </w:sectPr>

</xml_diff>